<commit_message>
Abstract and Keywords - Paper
</commit_message>
<xml_diff>
--- a/Video Summarization Using Deep Neural Networks.docx
+++ b/Video Summarization Using Deep Neural Networks.docx
@@ -488,57 +488,77 @@
         <w:rPr>
           <w:lang w:val="vi-VN"/>
         </w:rPr>
-        <w:t xml:space="preserve">Sau khi trình bày động lực phát triển của công nghệ tóm tắt video, chúng tôi sẽ đưa ra giải thuật và thảo luận về các đặc trưng của giải thuật dựa trên mạng học sâu điển hình. Tiếp theo, chúng tôi sẽ đề xuất phân loại các thuật toán hiện có và đánh giá </w:t>
+        <w:t xml:space="preserve">Sau khi trình bày động lực phát triển của công nghệ tóm tắt video, chúng tôi sẽ đưa ra giải thuật và thảo luận về các đặc trưng của giải thuật dựa trên mạng học sâu điển hình. Tiếp theo, chúng tôi sẽ đề xuất phân loại các thuật toán hiện có và </w:t>
       </w:r>
       <w:r>
         <w:rPr>
           <w:lang w:val="vi-VN"/>
         </w:rPr>
+        <w:t>phân tích</w:t>
+      </w:r>
+      <w:r>
+        <w:rPr>
+          <w:lang w:val="vi-VN"/>
+        </w:rPr>
+        <w:t xml:space="preserve"> </w:t>
+      </w:r>
+      <w:r>
+        <w:rPr>
+          <w:lang w:val="vi-VN"/>
+        </w:rPr>
         <w:t xml:space="preserve">có cơ sở dựa trên những tài liệu liên quan để đưa ra đề xuất cho các phát triển ở trong tương lai. </w:t>
       </w:r>
+      <w:r>
+        <w:rPr>
+          <w:lang w:val="vi-VN"/>
+        </w:rPr>
+        <w:t xml:space="preserve">Cuối cùng, chúng tôi đánh giá khách quan các thuật toán tóm tắt video và so sánh hiệu suất của các phương pháp dựa trên mạng học sâu. Từ kết quả so sánh này, cũng như những ý kiến đã được đưa ra trước đó về dữ liệu và tính </w:t>
+      </w:r>
+      <w:r>
+        <w:rPr>
+          <w:lang w:val="vi-VN"/>
+        </w:rPr>
+        <w:t>phù hợp</w:t>
+      </w:r>
+      <w:r>
+        <w:rPr>
+          <w:lang w:val="vi-VN"/>
+        </w:rPr>
+        <w:t xml:space="preserve"> của </w:t>
+      </w:r>
+      <w:r>
+        <w:rPr>
+          <w:lang w:val="vi-VN"/>
+        </w:rPr>
+        <w:t>giao thức đánh giá</w:t>
+      </w:r>
+      <w:r>
+        <w:rPr>
+          <w:lang w:val="vi-VN"/>
+        </w:rPr>
+        <w:t>, chúmg tôi sẽ đưa ra các hướng nghiên cứu tiềm năng của các thuật toán trong tương lai.</w:t>
+      </w:r>
     </w:p>
     <w:p>
       <w:pPr>
         <w:pStyle w:val="Keywords"/>
+        <w:rPr>
+          <w:lang w:val="vi-VN"/>
+        </w:rPr>
       </w:pPr>
       <w:r>
         <w:t>Keywords—</w:t>
       </w:r>
-      <w:r>
-        <w:t>component</w:t>
-      </w:r>
-      <w:r>
-        <w:t>,</w:t>
-      </w:r>
-      <w:r>
-        <w:t xml:space="preserve"> formatting</w:t>
-      </w:r>
-      <w:r>
-        <w:t>,</w:t>
-      </w:r>
-      <w:r>
-        <w:t xml:space="preserve"> style</w:t>
-      </w:r>
-      <w:r>
-        <w:t>,</w:t>
-      </w:r>
-      <w:r>
-        <w:t xml:space="preserve"> styling</w:t>
-      </w:r>
-      <w:r>
-        <w:t>,</w:t>
-      </w:r>
-      <w:r>
-        <w:t xml:space="preserve"> insert (</w:t>
-      </w:r>
-      <w:r>
-        <w:rPr>
-          <w:b w:val="0"/>
-        </w:rPr>
-        <w:t>key words</w:t>
-      </w:r>
-      <w:r>
-        <w:t>)</w:t>
+      <w:proofErr w:type="spellStart"/>
+      <w:r>
+        <w:t>Tóm</w:t>
+      </w:r>
+      <w:proofErr w:type="spellEnd"/>
+      <w:r>
+        <w:rPr>
+          <w:lang w:val="vi-VN"/>
+        </w:rPr>
+        <w:t xml:space="preserve"> tắt video, Mạng học sâu nơ-ron, Học có giám sát, Học không có giám sát, Tóm tắt dữ liệu, Giao thức đánh giá</w:t>
       </w:r>
     </w:p>
     <w:p>
@@ -546,17 +566,13 @@
         <w:pStyle w:val="Heading1"/>
       </w:pPr>
       <w:r>
-        <w:t>Introduction (</w:t>
-      </w:r>
-      <w:r>
-        <w:rPr>
-          <w:rFonts w:eastAsia="MS Mincho"/>
-          <w:i/>
-        </w:rPr>
-        <w:t>Heading 1</w:t>
-      </w:r>
-      <w:r>
-        <w:t>)</w:t>
+        <w:t>Giới</w:t>
+      </w:r>
+      <w:r>
+        <w:rPr>
+          <w:lang w:val="vi-VN"/>
+        </w:rPr>
+        <w:t xml:space="preserve"> Thiệu</w:t>
       </w:r>
     </w:p>
     <w:p>
@@ -611,7 +627,13 @@
         <w:pStyle w:val="Heading1"/>
       </w:pPr>
       <w:r>
-        <w:t>Ease of Use</w:t>
+        <w:t>Các</w:t>
+      </w:r>
+      <w:r>
+        <w:rPr>
+          <w:lang w:val="vi-VN"/>
+        </w:rPr>
+        <w:t xml:space="preserve"> Vấn Đề Liên Quan</w:t>
       </w:r>
     </w:p>
     <w:p>
@@ -682,10 +704,10 @@
         <w:pStyle w:val="BodyText"/>
       </w:pPr>
       <w:r>
-        <w:t xml:space="preserve">The template is used to format your paper and style the text. All margins, column widths, line spaces, and text fonts are prescribed; please do not alter them. You may note peculiarities. For example, the head margin in this template measures proportionately more than is customary. This measurement and others are deliberate, using specifications that anticipate your paper as one part of the entire proceedings, </w:t>
-      </w:r>
-      <w:r>
-        <w:t>and not as an independent document. Please do not revise any of the current designations.</w:t>
+        <w:t xml:space="preserve">The template is used to format your paper and style the text. All margins, column widths, line spaces, and text fonts are prescribed; please do not alter them. You may note </w:t>
+      </w:r>
+      <w:r>
+        <w:t>peculiarities. For example, the head margin in this template measures proportionately more than is customary. This measurement and others are deliberate, using specifications that anticipate your paper as one part of the entire proceedings, and not as an independent document. Please do not revise any of the current designations.</w:t>
       </w:r>
     </w:p>
     <w:p>
@@ -693,33 +715,55 @@
         <w:pStyle w:val="Heading1"/>
       </w:pPr>
       <w:r>
-        <w:t xml:space="preserve">Prepare Your Paper </w:t>
-      </w:r>
+        <w:t>Cách</w:t>
+      </w:r>
+      <w:r>
+        <w:rPr>
+          <w:lang w:val="vi-VN"/>
+        </w:rPr>
+        <w:t xml:space="preserve"> Tiếp Cận Học Sâu</w:t>
+      </w:r>
+    </w:p>
+    <w:p>
+      <w:pPr>
+        <w:pStyle w:val="BodyText"/>
+        <w:rPr>
+          <w:lang w:val="en-US"/>
+        </w:rPr>
+      </w:pPr>
       <w:r>
         <w:t>Before</w:t>
       </w:r>
       <w:r>
-        <w:t xml:space="preserve"> Styling</w:t>
+        <w:t xml:space="preserve"> you begin to format your paper, first write and save the content as a separate text file. </w:t>
+      </w:r>
+      <w:r>
+        <w:rPr>
+          <w:lang w:val="en-US"/>
+        </w:rPr>
+        <w:t>Complete all content and organizational editing before formatting. Please note sections A-D below for more information on proofreading, spelling and grammar.</w:t>
       </w:r>
     </w:p>
     <w:p>
       <w:pPr>
         <w:pStyle w:val="BodyText"/>
-        <w:rPr>
-          <w:lang w:val="en-US"/>
-        </w:rPr>
-      </w:pPr>
-      <w:r>
-        <w:t>Before</w:t>
-      </w:r>
-      <w:r>
-        <w:t xml:space="preserve"> you begin to format your paper, first write and save the content as a separate text file. </w:t>
-      </w:r>
-      <w:r>
-        <w:rPr>
-          <w:lang w:val="en-US"/>
-        </w:rPr>
-        <w:t>Complete all content and organizational editing before formatting. Please note sections A-D below for more information on proofreading, spelling and grammar.</w:t>
+      </w:pPr>
+      <w:r>
+        <w:t>Keep your text and graphic files separate until after the text has been formatted and styled. Do not use hard tabs, and limit use of hard returns to only one return at the end of a paragraph. Do not add any kind of pagination anywhere in the paper. Do not number text heads-the template will do that for you.</w:t>
+      </w:r>
+    </w:p>
+    <w:p>
+      <w:pPr>
+        <w:pStyle w:val="Heading2"/>
+      </w:pPr>
+      <w:r>
+        <w:t>Kiến</w:t>
+      </w:r>
+      <w:r>
+        <w:rPr>
+          <w:lang w:val="vi-VN"/>
+        </w:rPr>
+        <w:t xml:space="preserve"> thức cơ bản về học sâu</w:t>
       </w:r>
     </w:p>
     <w:p>
@@ -727,7 +771,15 @@
         <w:pStyle w:val="BodyText"/>
       </w:pPr>
       <w:r>
-        <w:t>Keep your text and graphic files separate until after the text has been formatted and styled. Do not use hard tabs, and limit use of hard returns to only one return at the end of a paragraph. Do not add any kind of pagination anywhere in the paper. Do not number text heads-the template will do that for you.</w:t>
+        <w:t xml:space="preserve">Define abbreviations and acronyms the first time they are used in the text, even after they have been defined in the abstract. Abbreviations such as IEEE, SI, MKS, CGS, </w:t>
+      </w:r>
+      <w:proofErr w:type="spellStart"/>
+      <w:r>
+        <w:t>sc</w:t>
+      </w:r>
+      <w:proofErr w:type="spellEnd"/>
+      <w:r>
+        <w:t>, dc, and rms do not have to be defined. Do not use abbreviations in the title or heads unless they are unavoidable.</w:t>
       </w:r>
     </w:p>
     <w:p>
@@ -735,34 +787,13 @@
         <w:pStyle w:val="Heading2"/>
       </w:pPr>
       <w:r>
-        <w:t>Abbreviations</w:t>
-      </w:r>
-      <w:r>
-        <w:t xml:space="preserve"> and Acronyms</w:t>
-      </w:r>
-    </w:p>
-    <w:p>
-      <w:pPr>
-        <w:pStyle w:val="BodyText"/>
-      </w:pPr>
-      <w:r>
-        <w:t xml:space="preserve">Define abbreviations and acronyms the first time they are used in the text, even after they have been defined in the abstract. Abbreviations such as IEEE, SI, MKS, CGS, </w:t>
-      </w:r>
-      <w:proofErr w:type="spellStart"/>
-      <w:r>
-        <w:t>sc</w:t>
-      </w:r>
-      <w:proofErr w:type="spellEnd"/>
-      <w:r>
-        <w:t>, dc, and rms do not have to be defined. Do not use abbreviations in the title or heads unless they are unavoidable.</w:t>
-      </w:r>
-    </w:p>
-    <w:p>
-      <w:pPr>
-        <w:pStyle w:val="Heading2"/>
-      </w:pPr>
-      <w:r>
-        <w:t>Units</w:t>
+        <w:t>Tóm</w:t>
+      </w:r>
+      <w:r>
+        <w:rPr>
+          <w:lang w:val="vi-VN"/>
+        </w:rPr>
+        <w:t xml:space="preserve"> tắt video có giám sát</w:t>
       </w:r>
     </w:p>
     <w:p>
@@ -903,11 +934,8 @@
         </w:rPr>
       </w:pPr>
       <w:r>
-        <w:t xml:space="preserve">Number equations consecutively. Equation numbers, within parentheses, are to position flush right, as in (1), using a right tab stop. To make your equations more compact, you </w:t>
-      </w:r>
-      <w:r>
         <w:lastRenderedPageBreak/>
-        <w:t>may use the solidus ( / ), the exp function, or appropriate exponents. Italicize Roman symbols for quantities and variables, but not Greek symbols. Use a long dash rather than a hyphen for a minus sign. Punctuate equations with commas or periods when they are part of a sentence, as in</w:t>
+        <w:t>Number equations consecutively. Equation numbers, within parentheses, are to position flush right, as in (1), using a right tab stop. To make your equations more compact, you may use the solidus ( / ), the exp function, or appropriate exponents. Italicize Roman symbols for quantities and variables, but not Greek symbols. Use a long dash rather than a hyphen for a minus sign. Punctuate equations with commas or periods when they are part of a sentence, as in</w:t>
       </w:r>
       <w:r>
         <w:rPr>
@@ -1118,10 +1146,13 @@
         <w:pStyle w:val="Heading1"/>
       </w:pPr>
       <w:r>
-        <w:t xml:space="preserve">Using the </w:t>
-      </w:r>
-      <w:r>
-        <w:t>Template</w:t>
+        <w:t>Đánh</w:t>
+      </w:r>
+      <w:r>
+        <w:rPr>
+          <w:lang w:val="vi-VN"/>
+        </w:rPr>
+        <w:t xml:space="preserve"> Giá Tóm Tắt Video</w:t>
       </w:r>
     </w:p>
     <w:p>
@@ -1129,10 +1160,10 @@
         <w:pStyle w:val="BodyText"/>
       </w:pPr>
       <w:r>
-        <w:t xml:space="preserve">After the text edit has been completed, the paper is ready for the template. Duplicate the template file by using the Save As command, and use the naming convention prescribed by your conference for the name of your paper. In this newly created file, highlight all of the contents and import your </w:t>
-      </w:r>
-      <w:r>
-        <w:t>prepared text file. You are now ready to style your paper; use the scroll down window on the left of the MS Word Formatting toolbar.</w:t>
+        <w:t xml:space="preserve">After the text edit has been completed, the paper is ready for the template. Duplicate the template file by using the Save </w:t>
+      </w:r>
+      <w:r>
+        <w:t>As command, and use the naming convention prescribed by your conference for the name of your paper. In this newly created file, highlight all of the contents and import your prepared text file. You are now ready to style your paper; use the scroll down window on the left of the MS Word Formatting toolbar.</w:t>
       </w:r>
     </w:p>
     <w:p>

</xml_diff>

<commit_message>
Update of the translation of part II
</commit_message>
<xml_diff>
--- a/Video Summarization Using Deep Neural Networks.docx
+++ b/Video Summarization Using Deep Neural Networks.docx
@@ -467,11 +467,9 @@
       <w:r>
         <w:t>—</w:t>
       </w:r>
-      <w:proofErr w:type="spellStart"/>
       <w:r>
         <w:t>Công</w:t>
       </w:r>
-      <w:proofErr w:type="spellEnd"/>
       <w:r>
         <w:rPr>
           <w:lang w:val="vi-VN"/>
@@ -549,11 +547,9 @@
       <w:r>
         <w:t>Keywords—</w:t>
       </w:r>
-      <w:proofErr w:type="spellStart"/>
       <w:r>
         <w:t>Tóm</w:t>
       </w:r>
-      <w:proofErr w:type="spellEnd"/>
       <w:r>
         <w:rPr>
           <w:lang w:val="vi-VN"/>
@@ -638,16 +634,1176 @@
     </w:p>
     <w:p>
       <w:pPr>
+        <w:pStyle w:val="BodyText"/>
+      </w:pPr>
+      <w:r>
+        <w:rPr>
+          <w:b/>
+          <w:bCs/>
+        </w:rPr>
+        <w:t>Video summarization</w:t>
+      </w:r>
+      <w:r>
+        <w:t xml:space="preserve"> nhằm mục đích tạo</w:t>
+      </w:r>
+      <w:r>
+        <w:rPr>
+          <w:lang w:val="en-US"/>
+        </w:rPr>
+        <w:t xml:space="preserve"> </w:t>
+      </w:r>
+      <w:r>
+        <w:t xml:space="preserve">bản tóm tắt ngắn nội dung video bằng cách chọn các phần quan trọng và nhiều thông tin nhất của nó. Bản tóm tắt được tạo thường bao gồm một tập hợp các video </w:t>
+      </w:r>
+      <w:r>
+        <w:rPr>
+          <w:b/>
+          <w:bCs/>
+        </w:rPr>
+        <w:t>key-frames</w:t>
+      </w:r>
+      <w:r>
+        <w:t xml:space="preserve"> (</w:t>
+      </w:r>
+      <w:r>
+        <w:rPr>
+          <w:lang w:val="en-US"/>
+        </w:rPr>
+        <w:t>khung hình</w:t>
+      </w:r>
+      <w:r>
+        <w:t xml:space="preserve"> </w:t>
+      </w:r>
+      <w:r>
+        <w:rPr>
+          <w:lang w:val="en-US"/>
+        </w:rPr>
+        <w:t>chính</w:t>
+      </w:r>
+      <w:r>
+        <w:t>) hoặc các</w:t>
+      </w:r>
+      <w:r>
+        <w:rPr>
+          <w:lang w:val="en-US"/>
+        </w:rPr>
+        <w:t xml:space="preserve"> </w:t>
+      </w:r>
+      <w:r>
+        <w:rPr>
+          <w:b/>
+          <w:bCs/>
+        </w:rPr>
+        <w:t>key-fragments</w:t>
+      </w:r>
+      <w:r>
+        <w:t xml:space="preserve"> (đoạn video</w:t>
+      </w:r>
+      <w:r>
+        <w:rPr>
+          <w:lang w:val="en-US"/>
+        </w:rPr>
+        <w:t xml:space="preserve"> chính</w:t>
+      </w:r>
+      <w:r>
+        <w:t>) đã được ghép theo thứ tự thời gian để tạo thành một video ngắn hơn.</w:t>
+      </w:r>
+    </w:p>
+    <w:p>
+      <w:pPr>
+        <w:pStyle w:val="BodyText"/>
+        <w:rPr>
+          <w:lang w:val="en-US"/>
+        </w:rPr>
+      </w:pPr>
+      <w:r>
+        <w:t xml:space="preserve">Loại trước đây của tóm tắt video được gọi là </w:t>
+      </w:r>
+      <w:r>
+        <w:rPr>
+          <w:b/>
+          <w:bCs/>
+        </w:rPr>
+        <w:t>video storyboard</w:t>
+      </w:r>
+      <w:r>
+        <w:t xml:space="preserve"> (bảng phân cảnh video) và loại sau</w:t>
+      </w:r>
+      <w:r>
+        <w:rPr>
+          <w:lang w:val="en-US"/>
+        </w:rPr>
+        <w:t xml:space="preserve"> đó</w:t>
+      </w:r>
+      <w:r>
+        <w:t xml:space="preserve"> được gọi là </w:t>
+      </w:r>
+      <w:r>
+        <w:rPr>
+          <w:b/>
+          <w:bCs/>
+        </w:rPr>
+        <w:t>video skim</w:t>
+      </w:r>
+      <w:r>
+        <w:t xml:space="preserve"> (video lướt).</w:t>
+      </w:r>
+      <w:r>
+        <w:rPr>
+          <w:lang w:val="en-US"/>
+        </w:rPr>
+        <w:t xml:space="preserve"> </w:t>
+      </w:r>
+      <w:r>
+        <w:rPr>
+          <w:lang w:val="en-US"/>
+        </w:rPr>
+        <w:t xml:space="preserve">Một lợi thế của video skim so với các bộ frame tĩnh là khả năng bao gồm các yếu tố âm thanh và chuyển động mang lại khả năng tường thuật và biểu cảm, cũng </w:t>
+      </w:r>
+      <w:r>
+        <w:rPr>
+          <w:lang w:val="en-US"/>
+        </w:rPr>
+        <w:t>như lượng thông tin được truyền tải</w:t>
+      </w:r>
+      <w:r>
+        <w:rPr>
+          <w:lang w:val="en-US"/>
+        </w:rPr>
+        <w:t xml:space="preserve"> cao hơn</w:t>
+      </w:r>
+      <w:r>
+        <w:rPr>
+          <w:lang w:val="en-US"/>
+        </w:rPr>
+        <w:t>.</w:t>
+      </w:r>
+      <w:r>
+        <w:rPr>
+          <w:lang w:val="en-US"/>
+        </w:rPr>
+        <w:t xml:space="preserve"> </w:t>
+      </w:r>
+      <w:r>
+        <w:rPr>
+          <w:lang w:val="en-US"/>
+        </w:rPr>
+        <w:t>Hơn nữa, người xem thường cảm thấy thú vị khi xem một video skim hơn là một slide show</w:t>
+      </w:r>
+      <w:r>
+        <w:rPr>
+          <w:lang w:val="en-US"/>
+        </w:rPr>
+        <w:t xml:space="preserve"> </w:t>
+      </w:r>
+      <w:r>
+        <w:rPr>
+          <w:lang w:val="en-US"/>
+        </w:rPr>
+        <w:t xml:space="preserve">gồm </w:t>
+      </w:r>
+      <w:r>
+        <w:rPr>
+          <w:lang w:val="en-US"/>
+        </w:rPr>
+        <w:t>các khung hình.</w:t>
+      </w:r>
+      <w:r>
+        <w:rPr>
+          <w:lang w:val="en-US"/>
+        </w:rPr>
+        <w:t xml:space="preserve"> </w:t>
+      </w:r>
+      <w:r>
+        <w:rPr>
+          <w:lang w:val="en-US"/>
+        </w:rPr>
+        <w:t xml:space="preserve">Mặt khác, </w:t>
+      </w:r>
+      <w:r>
+        <w:rPr>
+          <w:b/>
+          <w:bCs/>
+          <w:lang w:val="en-US"/>
+        </w:rPr>
+        <w:t>storyboard</w:t>
+      </w:r>
+      <w:r>
+        <w:rPr>
+          <w:lang w:val="en-US"/>
+        </w:rPr>
+        <w:t xml:space="preserve"> không bị giới hạn về thời gian hoặc đồng bộ hóa, và do đó, chúng mang lại sự linh hoạt hơn về mặt tổ chức dữ liệu cho các mục đích duyệt và điều hướng.</w:t>
+      </w:r>
+    </w:p>
+    <w:p>
+      <w:pPr>
+        <w:pStyle w:val="BodyText"/>
+        <w:rPr>
+          <w:lang w:val="en-US"/>
+        </w:rPr>
+      </w:pPr>
+      <w:r>
+        <w:rPr>
+          <w:lang w:val="en-US"/>
+        </w:rPr>
+        <w:t>S</w:t>
+      </w:r>
+      <w:r>
+        <w:rPr>
+          <w:lang w:val="en-US"/>
+        </w:rPr>
+        <w:t xml:space="preserve">ự biểu diễn ở level cao của </w:t>
+      </w:r>
+      <w:r>
+        <w:rPr>
+          <w:lang w:val="en-US"/>
+        </w:rPr>
+        <w:t xml:space="preserve">một </w:t>
+      </w:r>
+      <w:r>
+        <w:rPr>
+          <w:lang w:val="en-US"/>
+        </w:rPr>
+        <w:t>quy trình tóm tắt video dựa trên nền tảng deep-learning</w:t>
+      </w:r>
+      <w:r>
+        <w:rPr>
+          <w:lang w:val="en-US"/>
+        </w:rPr>
+        <w:t xml:space="preserve"> </w:t>
+      </w:r>
+      <w:r>
+        <w:rPr>
+          <w:lang w:val="en-US"/>
+        </w:rPr>
+        <w:t>điển hình được mô tả trong Hình 1.</w:t>
+      </w:r>
+    </w:p>
+    <w:p>
+      <w:pPr>
+        <w:pStyle w:val="BodyText"/>
+        <w:ind w:firstLine="0pt"/>
+        <w:rPr>
+          <w:lang w:val="en-US"/>
+        </w:rPr>
+      </w:pPr>
+      <w:r>
+        <w:rPr>
+          <w:noProof/>
+        </w:rPr>
+        <w:drawing>
+          <wp:inline distT="0" distB="0" distL="0" distR="0" wp14:anchorId="4476D4A5" wp14:editId="6641023C">
+            <wp:extent cx="3089910" cy="2162695"/>
+            <wp:effectExtent l="0" t="0" r="0" b="9525"/>
+            <wp:docPr id="2" name="Picture 2" descr="Diagram&#10;&#10;Description automatically generated"/>
+            <wp:cNvGraphicFramePr>
+              <a:graphicFrameLocks xmlns:a="http://purl.oclc.org/ooxml/drawingml/main" noChangeAspect="1"/>
+            </wp:cNvGraphicFramePr>
+            <a:graphic xmlns:a="http://purl.oclc.org/ooxml/drawingml/main">
+              <a:graphicData uri="http://purl.oclc.org/ooxml/drawingml/picture">
+                <pic:pic xmlns:pic="http://purl.oclc.org/ooxml/drawingml/picture">
+                  <pic:nvPicPr>
+                    <pic:cNvPr id="2" name="Picture 2" descr="Diagram&#10;&#10;Description automatically generated"/>
+                    <pic:cNvPicPr>
+                      <a:picLocks noChangeAspect="1" noChangeArrowheads="1"/>
+                    </pic:cNvPicPr>
+                  </pic:nvPicPr>
+                  <pic:blipFill rotWithShape="1">
+                    <a:blip r:embed="rId9" cstate="print">
+                      <a:extLst>
+                        <a:ext uri="{28A0092B-C50C-407E-A947-70E740481C1C}">
+                          <a14:useLocalDpi xmlns:a14="http://schemas.microsoft.com/office/drawing/2010/main" val="0"/>
+                        </a:ext>
+                      </a:extLst>
+                    </a:blip>
+                    <a:srcRect l="-0.353%" t="6.907%" r="-0.353%" b="38.646%"/>
+                    <a:stretch/>
+                  </pic:blipFill>
+                  <pic:spPr bwMode="auto">
+                    <a:xfrm>
+                      <a:off x="0" y="0"/>
+                      <a:ext cx="3089910" cy="2162695"/>
+                    </a:xfrm>
+                    <a:prstGeom prst="rect">
+                      <a:avLst/>
+                    </a:prstGeom>
+                    <a:noFill/>
+                    <a:ln>
+                      <a:noFill/>
+                    </a:ln>
+                    <a:extLst>
+                      <a:ext uri="{53640926-AAD7-44D8-BBD7-CCE9431645EC}">
+                        <a14:shadowObscured xmlns:a14="http://schemas.microsoft.com/office/drawing/2010/main"/>
+                      </a:ext>
+                    </a:extLst>
+                  </pic:spPr>
+                </pic:pic>
+              </a:graphicData>
+            </a:graphic>
+          </wp:inline>
+        </w:drawing>
+      </w:r>
+    </w:p>
+    <w:p>
+      <w:pPr>
+        <w:pStyle w:val="BodyText"/>
+        <w:ind w:firstLine="0pt"/>
+        <w:jc w:val="center"/>
+        <w:rPr>
+          <w:i/>
+          <w:iCs/>
+          <w:sz w:val="16"/>
+          <w:szCs w:val="16"/>
+          <w:lang w:val="en-US"/>
+        </w:rPr>
+      </w:pPr>
+      <w:r>
+        <w:rPr>
+          <w:i/>
+          <w:iCs/>
+          <w:sz w:val="16"/>
+          <w:szCs w:val="16"/>
+          <w:lang w:val="en-US"/>
+        </w:rPr>
+        <w:t xml:space="preserve">Hình 1. </w:t>
+      </w:r>
+      <w:r>
+        <w:rPr>
+          <w:i/>
+          <w:iCs/>
+          <w:sz w:val="16"/>
+          <w:szCs w:val="16"/>
+          <w:lang w:val="en-US"/>
+        </w:rPr>
+        <w:t xml:space="preserve">Trình bày cấp cao về quy trình phân tích của các phương pháp tóm tắt video dựa trên </w:t>
+      </w:r>
+      <w:r>
+        <w:rPr>
+          <w:i/>
+          <w:iCs/>
+          <w:sz w:val="16"/>
+          <w:szCs w:val="16"/>
+          <w:lang w:val="en-US"/>
+        </w:rPr>
+        <w:t>deep-learning</w:t>
+      </w:r>
+      <w:r>
+        <w:rPr>
+          <w:i/>
+          <w:iCs/>
+          <w:sz w:val="16"/>
+          <w:szCs w:val="16"/>
+          <w:lang w:val="en-US"/>
+        </w:rPr>
+        <w:t xml:space="preserve"> để tạo </w:t>
+      </w:r>
+      <w:r>
+        <w:rPr>
+          <w:i/>
+          <w:iCs/>
+          <w:sz w:val="16"/>
+          <w:szCs w:val="16"/>
+          <w:lang w:val="en-US"/>
+        </w:rPr>
+        <w:t xml:space="preserve">video storyboard </w:t>
+      </w:r>
+      <w:r>
+        <w:rPr>
+          <w:i/>
+          <w:iCs/>
+          <w:sz w:val="16"/>
+          <w:szCs w:val="16"/>
+          <w:lang w:val="en-US"/>
+        </w:rPr>
+        <w:t>và</w:t>
+      </w:r>
+      <w:r>
+        <w:rPr>
+          <w:i/>
+          <w:iCs/>
+          <w:sz w:val="16"/>
+          <w:szCs w:val="16"/>
+          <w:lang w:val="en-US"/>
+        </w:rPr>
+        <w:t xml:space="preserve"> video skim.</w:t>
+      </w:r>
+    </w:p>
+    <w:p>
+      <w:pPr>
+        <w:pStyle w:val="BodyText"/>
+        <w:rPr>
+          <w:lang w:val="en-US"/>
+        </w:rPr>
+      </w:pPr>
+      <w:r>
+        <w:rPr>
+          <w:lang w:val="en-US"/>
+        </w:rPr>
+        <w:t xml:space="preserve">Bước đầu tiên của phân tích liên quan đến việc trình bày nội dung trực quan của video với sự trợ giúp của </w:t>
+      </w:r>
+      <w:r>
+        <w:rPr>
+          <w:b/>
+          <w:bCs/>
+          <w:lang w:val="en-US"/>
+        </w:rPr>
+        <w:t>vectơ đặc trưng</w:t>
+      </w:r>
+      <w:r>
+        <w:rPr>
+          <w:lang w:val="en-US"/>
+        </w:rPr>
+        <w:t>. Thông thường nhất, các vectơ như vậy được trích xuất ở frame-level, cho tất cả các frame hoặc cho một tập hợp con của chúng được chọn thông qua chiến lược lấy mẫu frame (</w:t>
+      </w:r>
+      <w:r>
+        <w:rPr>
+          <w:b/>
+          <w:bCs/>
+          <w:lang w:val="en-US"/>
+        </w:rPr>
+        <w:t>frame-sampling strategy</w:t>
+      </w:r>
+      <w:r>
+        <w:rPr>
+          <w:lang w:val="en-US"/>
+        </w:rPr>
+        <w:t>) (vd: xử lý 2 khung hình mỗi giây). Bằng cách này, các vectơ đặc trưng được trích xuất lưu trữ thông tin ở mức rất chi tiết và nắm bắt động lực của nội dung trực quan có ý nghĩa cao khi chọn các phần video tạo thành bản tóm tắt.</w:t>
+      </w:r>
+    </w:p>
+    <w:p>
+      <w:pPr>
+        <w:pStyle w:val="BodyText"/>
+        <w:rPr>
+          <w:lang w:val="en-US"/>
+        </w:rPr>
+      </w:pPr>
+      <w:r>
+        <w:rPr>
+          <w:lang w:val="en-US"/>
+        </w:rPr>
+        <w:t>Thông thường, trong hầu hết các kỹ thuật tóm tắt video dựa trên deep-learning, nội dung trực quan của các khung video được thể hiện bằng các vectơ đặc trưng sâu được trích xuất với sự trợ giúp của mạng nơ-ron được training trước (</w:t>
+      </w:r>
+      <w:r>
+        <w:rPr>
+          <w:b/>
+          <w:bCs/>
+          <w:lang w:val="en-US"/>
+        </w:rPr>
+        <w:t>pre-trained neural networks</w:t>
+      </w:r>
+      <w:r>
+        <w:rPr>
+          <w:lang w:val="en-US"/>
+        </w:rPr>
+        <w:t>).</w:t>
+      </w:r>
+      <w:r>
+        <w:rPr>
+          <w:lang w:val="en-US"/>
+        </w:rPr>
+        <w:t xml:space="preserve"> </w:t>
+      </w:r>
+      <w:r>
+        <w:rPr>
+          <w:lang w:val="en-US"/>
+        </w:rPr>
+        <w:t xml:space="preserve">Vì lý do này, nhiều loại </w:t>
+      </w:r>
+      <w:r>
+        <w:rPr>
+          <w:b/>
+          <w:bCs/>
+          <w:lang w:val="en-US"/>
+        </w:rPr>
+        <w:t>Convolutional Neural Network</w:t>
+      </w:r>
+      <w:r>
+        <w:rPr>
+          <w:lang w:val="en-US"/>
+        </w:rPr>
+        <w:t xml:space="preserve"> (</w:t>
+      </w:r>
+      <w:r>
+        <w:rPr>
+          <w:b/>
+          <w:bCs/>
+          <w:lang w:val="en-US"/>
+        </w:rPr>
+        <w:t>CNN</w:t>
+      </w:r>
+      <w:r>
+        <w:rPr>
+          <w:lang w:val="en-US"/>
+        </w:rPr>
+        <w:t xml:space="preserve">) và </w:t>
+      </w:r>
+      <w:r>
+        <w:rPr>
+          <w:b/>
+          <w:bCs/>
+          <w:lang w:val="en-US"/>
+        </w:rPr>
+        <w:t>Deep Convolutional Neural Network</w:t>
+      </w:r>
+      <w:r>
+        <w:rPr>
+          <w:lang w:val="en-US"/>
+        </w:rPr>
+        <w:t xml:space="preserve"> (</w:t>
+      </w:r>
+      <w:r>
+        <w:rPr>
+          <w:b/>
+          <w:bCs/>
+          <w:lang w:val="en-US"/>
+        </w:rPr>
+        <w:t>DCNN</w:t>
+      </w:r>
+      <w:r>
+        <w:rPr>
+          <w:lang w:val="en-US"/>
+        </w:rPr>
+        <w:t xml:space="preserve">) đã được sử dụng trong danh mục, bao gồm GoogleNet (Inception V1), Inception V3, AlexNet, các biến thể của ResNet và các biến thể của VGGnet. Tuy nhiên, </w:t>
+      </w:r>
+      <w:r>
+        <w:rPr>
+          <w:b/>
+          <w:bCs/>
+          <w:lang w:val="en-US"/>
+        </w:rPr>
+        <w:t>GoogleNet</w:t>
+      </w:r>
+      <w:r>
+        <w:rPr>
+          <w:lang w:val="en-US"/>
+        </w:rPr>
+        <w:t xml:space="preserve"> dường như được sử dụng phổ biến nhất cho đến nay.</w:t>
+      </w:r>
+    </w:p>
+    <w:p>
+      <w:pPr>
+        <w:pStyle w:val="BodyText"/>
+        <w:rPr>
+          <w:lang w:val="en-US"/>
+        </w:rPr>
+      </w:pPr>
+      <w:r>
+        <w:rPr>
+          <w:lang w:val="en-US"/>
+        </w:rPr>
+        <w:t>Sau đó, các đặc trưng được trích xuất sẽ được sử dụng bởi một mạng tóm tắt sâu (</w:t>
+      </w:r>
+      <w:r>
+        <w:rPr>
+          <w:b/>
+          <w:bCs/>
+          <w:lang w:val="en-US"/>
+        </w:rPr>
+        <w:t>Deep Summarizer Network</w:t>
+      </w:r>
+      <w:r>
+        <w:rPr>
+          <w:lang w:val="en-US"/>
+        </w:rPr>
+        <w:t xml:space="preserve">), mạng này được train bằng cách cố gắng giảm thiểu một </w:t>
+      </w:r>
+      <w:r>
+        <w:rPr>
+          <w:b/>
+          <w:bCs/>
+          <w:lang w:val="en-US"/>
+        </w:rPr>
+        <w:t>objective function</w:t>
+      </w:r>
+      <w:r>
+        <w:rPr>
+          <w:lang w:val="en-US"/>
+        </w:rPr>
+        <w:t xml:space="preserve"> hoặc một tập hợp các objective function.</w:t>
+      </w:r>
+    </w:p>
+    <w:p>
+      <w:pPr>
+        <w:pStyle w:val="BodyText"/>
+        <w:rPr>
+          <w:lang w:val="en-US"/>
+        </w:rPr>
+      </w:pPr>
+      <w:r>
+        <w:rPr>
+          <w:lang w:val="en-US"/>
+        </w:rPr>
+        <w:lastRenderedPageBreak/>
+        <w:t xml:space="preserve">Đầu ra của </w:t>
+      </w:r>
+      <w:r>
+        <w:rPr>
+          <w:b/>
+          <w:bCs/>
+          <w:lang w:val="en-US"/>
+        </w:rPr>
+        <w:t>Deep Summarizer Network</w:t>
+      </w:r>
+      <w:r>
+        <w:rPr>
+          <w:lang w:val="en-US"/>
+        </w:rPr>
+        <w:t xml:space="preserve"> sau khi được train</w:t>
+      </w:r>
+      <w:r>
+        <w:rPr>
+          <w:lang w:val="en-US"/>
+        </w:rPr>
+        <w:t xml:space="preserve"> </w:t>
+      </w:r>
+      <w:r>
+        <w:rPr>
+          <w:lang w:val="en-US"/>
+        </w:rPr>
+        <w:t xml:space="preserve">có thể là một tập hợp các </w:t>
+      </w:r>
+      <w:r>
+        <w:rPr>
+          <w:b/>
+          <w:bCs/>
+          <w:lang w:val="en-US"/>
+        </w:rPr>
+        <w:t>key-frame</w:t>
+      </w:r>
+      <w:r>
+        <w:rPr>
+          <w:lang w:val="en-US"/>
+        </w:rPr>
+        <w:t xml:space="preserve"> tạo thành bảng phân cảnh video tĩnh </w:t>
+      </w:r>
+      <w:r>
+        <w:rPr>
+          <w:b/>
+          <w:bCs/>
+          <w:lang w:val="en-US"/>
+        </w:rPr>
+        <w:t>(static video storyboard</w:t>
+      </w:r>
+      <w:r>
+        <w:rPr>
+          <w:lang w:val="en-US"/>
+        </w:rPr>
+        <w:t xml:space="preserve">) hoặc một tập hợp các video </w:t>
+      </w:r>
+      <w:r>
+        <w:rPr>
+          <w:b/>
+          <w:bCs/>
+          <w:lang w:val="en-US"/>
+        </w:rPr>
+        <w:t>key-fragments</w:t>
+      </w:r>
+      <w:r>
+        <w:rPr>
+          <w:lang w:val="en-US"/>
+        </w:rPr>
+        <w:t xml:space="preserve"> được nối với nhau theo thứ tự thời gian và tạo thành một </w:t>
+      </w:r>
+      <w:r>
+        <w:rPr>
+          <w:b/>
+          <w:bCs/>
+          <w:lang w:val="en-US"/>
+        </w:rPr>
+        <w:t>short video skim</w:t>
+      </w:r>
+      <w:r>
+        <w:rPr>
+          <w:lang w:val="en-US"/>
+        </w:rPr>
+        <w:t>.</w:t>
+      </w:r>
+    </w:p>
+    <w:p>
+      <w:pPr>
+        <w:pStyle w:val="BodyText"/>
+        <w:rPr>
+          <w:lang w:val="en-US"/>
+        </w:rPr>
+      </w:pPr>
+      <w:r>
+        <w:rPr>
+          <w:lang w:val="en-US"/>
+        </w:rPr>
+        <w:t xml:space="preserve">Đối với video storyboard, phải tương tự với bộ key-frames do con người lựa chọn và phải thể hiện sự dư thừa hình ảnh tối thiểu. Đối với phần video skim, thường phải bằng hoặc nhỏ hơn độ dài </w:t>
+      </w:r>
+      <w:r>
+        <w:rPr>
+          <w:i/>
+          <w:iCs/>
+          <w:lang w:val="en-US"/>
+        </w:rPr>
+        <w:t>L</w:t>
+      </w:r>
+      <w:r>
+        <w:rPr>
+          <w:lang w:val="en-US"/>
+        </w:rPr>
+        <w:t xml:space="preserve"> được xác định trước.</w:t>
+      </w:r>
+    </w:p>
+    <w:p>
+      <w:pPr>
+        <w:pStyle w:val="BodyText"/>
+        <w:rPr>
+          <w:lang w:val="en-US"/>
+        </w:rPr>
+      </w:pPr>
+      <w:r>
+        <w:rPr>
+          <w:lang w:val="en-US"/>
+        </w:rPr>
+        <w:t>Với mục đích thử nghiệm và so sánh, điều này thường được đặt</w:t>
+      </w:r>
+    </w:p>
+    <w:p>
+      <w:pPr>
+        <w:pStyle w:val="BodyText"/>
+        <w:ind w:firstLine="0pt"/>
+        <w:jc w:val="center"/>
+        <w:rPr>
+          <w:lang w:val="en-US"/>
+        </w:rPr>
+      </w:pPr>
+      <w:r>
+        <w:rPr>
+          <w:lang w:val="en-US"/>
+        </w:rPr>
+        <w:t>L = p · T</w:t>
+      </w:r>
+    </w:p>
+    <w:p>
+      <w:pPr>
+        <w:pStyle w:val="BodyText"/>
+        <w:ind w:start="14.20pt" w:firstLine="0.20pt"/>
+        <w:rPr>
+          <w:i/>
+          <w:iCs/>
+          <w:lang w:val="en-US"/>
+        </w:rPr>
+      </w:pPr>
+      <w:r>
+        <w:rPr>
+          <w:i/>
+          <w:iCs/>
+          <w:lang w:val="en-US"/>
+        </w:rPr>
+        <w:t>trong đó</w:t>
+      </w:r>
+      <w:r>
+        <w:rPr>
+          <w:i/>
+          <w:iCs/>
+          <w:lang w:val="en-US"/>
+        </w:rPr>
+        <w:t xml:space="preserve">, </w:t>
+      </w:r>
+      <w:r>
+        <w:rPr>
+          <w:i/>
+          <w:iCs/>
+          <w:lang w:val="en-US"/>
+        </w:rPr>
+        <w:t>T là thời lượng video gốc</w:t>
+      </w:r>
+      <w:r>
+        <w:rPr>
+          <w:i/>
+          <w:iCs/>
+          <w:lang w:val="en-US"/>
+        </w:rPr>
+        <w:t xml:space="preserve">, </w:t>
+      </w:r>
+      <w:r>
+        <w:rPr>
+          <w:i/>
+          <w:iCs/>
+          <w:lang w:val="en-US"/>
+        </w:rPr>
+        <w:t>p là tỷ lệ "phần tóm tắt"/"thời lượng video gốc" (p = 0.15 là giá trị điển hình, nghĩa là phần tóm tắt không quá 15% video gốc)</w:t>
+      </w:r>
+    </w:p>
+    <w:p>
+      <w:pPr>
+        <w:pStyle w:val="BodyText"/>
+        <w:rPr>
+          <w:lang w:val="en-US"/>
+        </w:rPr>
+      </w:pPr>
+      <w:r>
+        <w:rPr>
+          <w:lang w:val="en-US"/>
+        </w:rPr>
+        <w:t xml:space="preserve">Lưu ý, một video skim yêu cầu các segmentation phải liên tục và không chồng chéo, thống nhất về mặt hình ảnh và thời gian </w:t>
+      </w:r>
+      <w:r>
+        <w:rPr>
+          <w:rFonts w:asciiTheme="minorHAnsi" w:hAnsiTheme="minorHAnsi" w:cstheme="minorHAnsi"/>
+          <w:szCs w:val="26"/>
+        </w:rPr>
+        <w:sym w:font="Wingdings 3" w:char="F022"/>
+      </w:r>
+      <w:r>
+        <w:rPr>
+          <w:lang w:val="en-US"/>
+        </w:rPr>
+        <w:t xml:space="preserve"> cung cấp một bản trình bày liền mạch của một phần câu chuyện. Dựa trên segmentation đó và ước tính </w:t>
+      </w:r>
+      <w:r>
+        <w:rPr>
+          <w:b/>
+          <w:bCs/>
+          <w:lang w:val="en-US"/>
+        </w:rPr>
+        <w:t>importance scores</w:t>
+      </w:r>
+      <w:r>
+        <w:rPr>
+          <w:lang w:val="en-US"/>
+        </w:rPr>
+        <w:t xml:space="preserve"> (điểm số tầm quan trọng) của các frame bởi </w:t>
+      </w:r>
+      <w:r>
+        <w:rPr>
+          <w:b/>
+          <w:bCs/>
+          <w:lang w:val="en-US"/>
+        </w:rPr>
+        <w:t>Trained Deep Summarizer Network</w:t>
+      </w:r>
+      <w:r>
+        <w:rPr>
+          <w:lang w:val="en-US"/>
+        </w:rPr>
+        <w:t>, điểm số ở video-segment-level được tính bằng cách tính trung bình điểm số của các frame nằm trong mỗi video segment.</w:t>
+      </w:r>
+    </w:p>
+    <w:p>
+      <w:pPr>
+        <w:pStyle w:val="BodyText"/>
+        <w:rPr>
+          <w:lang w:val="en-US"/>
+        </w:rPr>
+      </w:pPr>
+      <w:r>
+        <w:rPr>
+          <w:lang w:val="en-US"/>
+        </w:rPr>
+        <w:t xml:space="preserve">Sau đó, các điểm số ở segment-level này được sử dụng để chọn các key-fragments có độ dài tóm tắt </w:t>
+      </w:r>
+      <w:r>
+        <w:rPr>
+          <w:i/>
+          <w:iCs/>
+          <w:lang w:val="en-US"/>
+        </w:rPr>
+        <w:t>L</w:t>
+      </w:r>
+      <w:r>
+        <w:rPr>
+          <w:lang w:val="en-US"/>
+        </w:rPr>
+        <w:t xml:space="preserve"> và hầu hết các phương pháp giải quyết bước này bằng cách giải quyết vấn đề Knapsack.</w:t>
+      </w:r>
+    </w:p>
+    <w:p>
+      <w:pPr>
+        <w:pStyle w:val="BodyText"/>
+        <w:rPr>
+          <w:lang w:val="en-US"/>
+        </w:rPr>
+      </w:pPr>
+      <w:r>
+        <w:rPr>
+          <w:lang w:val="en-US"/>
+        </w:rPr>
+        <w:t xml:space="preserve">Liên quan đến loại dữ liệu được sử dụng, danh sách hiện tại về </w:t>
+      </w:r>
+      <w:r>
+        <w:rPr>
+          <w:b/>
+          <w:bCs/>
+          <w:lang w:val="en-US"/>
+        </w:rPr>
+        <w:t>video summarization</w:t>
+      </w:r>
+      <w:r>
+        <w:rPr>
+          <w:lang w:val="en-US"/>
+        </w:rPr>
+        <w:t xml:space="preserve"> dựa trên deep-learning có thể được chia thành:</w:t>
+      </w:r>
+    </w:p>
+    <w:p>
+      <w:pPr>
+        <w:pStyle w:val="bulletlist"/>
+      </w:pPr>
+      <w:r>
+        <w:t>Các phương pháp tiếp cận đơn phương (</w:t>
+      </w:r>
+      <w:r>
+        <w:rPr>
+          <w:b/>
+          <w:bCs/>
+        </w:rPr>
+        <w:t>unimodal approache</w:t>
+      </w:r>
+      <w:r>
+        <w:t>) chỉ sử dụng phương thức trực quan của video để trích xuất đặc trưng và tìm hiểu tóm tắt theo cách có giám sát (nhưng yếu) hoặc không giám sát.</w:t>
+      </w:r>
+    </w:p>
+    <w:p>
+      <w:pPr>
+        <w:pStyle w:val="bulletlist"/>
+      </w:pPr>
+      <w:r>
+        <w:t>Các phương pháp đa phương (</w:t>
+      </w:r>
+      <w:r>
+        <w:rPr>
+          <w:b/>
+          <w:bCs/>
+        </w:rPr>
+        <w:t>Multimodal method</w:t>
+      </w:r>
+      <w:r>
+        <w:t>) khai thác siêu dữ liệu văn bản có sẵn và tìm hiểu tóm tắt theo ngữ nghĩa/danh mục theo cách được giám sát bằng cách tăng mức độ liên quan giữa ngữ nghĩa của bản tóm tắt và ngữ nghĩa của siêu dữ liệu hoặc danh mục video được liên kết</w:t>
+      </w:r>
+    </w:p>
+    <w:p>
+      <w:pPr>
+        <w:pStyle w:val="BodyText"/>
+        <w:rPr>
+          <w:lang w:val="en-US"/>
+        </w:rPr>
+      </w:pPr>
+      <w:r>
+        <w:rPr>
+          <w:lang w:val="en-US"/>
+        </w:rPr>
+        <w:t>Liên quan đến chiến lược training đã được thông qua, các thuật toán video summarization dựa trên deep-learning có thể được phân loại thô trong các loại sau:</w:t>
+      </w:r>
+    </w:p>
+    <w:p>
+      <w:pPr>
+        <w:pStyle w:val="bulletlist"/>
+      </w:pPr>
+      <w:r>
+        <w:t>Các phương pháp tiếp cận được giám sát (</w:t>
+      </w:r>
+      <w:r>
+        <w:rPr>
+          <w:b/>
+          <w:bCs/>
+        </w:rPr>
+        <w:t>Supervised approache</w:t>
+      </w:r>
+      <w:r>
+        <w:t>) dựa trên tập dữ liệu có chú thích sự thật cơ bản do con người gắn nhãn (dưới dạng video tóm tắt, như trong trường hợp của tập dữ liệu SumMe hoặc ở dạng importance scores ở frame-level, như trong trường hợp của tập dữ liệu TVSum [56]), dựa vào đó họ cố gắng khám phá tiêu chí cơ bản cho việc lựa chọn frame/fragment và tóm tắt video.</w:t>
+      </w:r>
+    </w:p>
+    <w:p>
+      <w:pPr>
+        <w:pStyle w:val="bulletlist"/>
+      </w:pPr>
+      <w:r>
+        <w:rPr>
+          <w:lang w:val="en-US"/>
+        </w:rPr>
+        <w:t xml:space="preserve">Các </w:t>
+      </w:r>
+      <w:r>
+        <w:rPr>
+          <w:lang w:val="en-US"/>
+        </w:rPr>
+        <w:t>phương pháp tiếp cận không giám sát (</w:t>
+      </w:r>
+      <w:r>
+        <w:rPr>
+          <w:b/>
+          <w:bCs/>
+          <w:lang w:val="en-US"/>
+        </w:rPr>
+        <w:t>Unsupervised approache</w:t>
+      </w:r>
+      <w:r>
+        <w:rPr>
+          <w:lang w:val="en-US"/>
+        </w:rPr>
+        <w:t>) khắc phục được nhu cầu về dữ liệu chân thực (mà quá trình sản xuất đòi hỏi thời gian và quy trình chú thích thủ công tốn nhiều công sức), dựa trên cơ chế học hỏi chỉ yêu cầu một bộ sưu tập đủ lớn các video gốc cho quá trình training của họ.</w:t>
+      </w:r>
+    </w:p>
+    <w:p>
+      <w:pPr>
+        <w:pStyle w:val="bulletlist"/>
+      </w:pPr>
+      <w:r>
+        <w:t>Các phương pháp tiếp cận có giám sát yếu (</w:t>
+      </w:r>
+      <w:r>
+        <w:rPr>
+          <w:b/>
+          <w:bCs/>
+        </w:rPr>
+        <w:t>Weakly-supervised approache</w:t>
+      </w:r>
+      <w:r>
+        <w:t>), tương tự như các phương pháp tiếp cận không được giám sát, nhằm mục đích giảm bớt nhu cầu về các bộ dữ liệu được dán nhãn thủ công. Các nhãn yếu ít tốn kém hơn được sử dụng với sự hiểu biết rằng chúng không hoàn hảo so với toàn bộ các chú thích của con người, nhưng vẫn có thể được sử dụng để tạo ra các mô hình dự đoán mạnh mẽ.</w:t>
+      </w:r>
+    </w:p>
+    <w:p>
+      <w:pPr>
+        <w:pStyle w:val="bulletlist"/>
+        <w:numPr>
+          <w:ilvl w:val="0"/>
+          <w:numId w:val="0"/>
+        </w:numPr>
+        <w:ind w:firstLine="14.40pt"/>
+        <w:rPr>
+          <w:lang w:val="en-US"/>
+        </w:rPr>
+      </w:pPr>
+      <w:r>
+        <w:rPr>
+          <w:lang w:val="en-US"/>
+        </w:rPr>
+        <w:t>Dựa trên các phân loại được mô tả ở trên, phân loại chi tiết hơn của các thư mục tham khảo liên quan được mô tả trong Hình 2. Layer áp chót của minh họa cây thực vật này cho thấy các phương pháp leaning khác nhau đã được áp dụng. Các lá của mỗi node của layer này hiển thị các kỹ thuật được sử dụng để thực hiện từng cách tiếp cận learning và chứa các tham chiếu đến các công trình có liên quan nhất trong thư mục thư khảo. Bảng phân loại này sẽ là cơ sở để trình bày các thư mục tham khảo liên quan trong phần sau.</w:t>
+      </w:r>
+    </w:p>
+    <w:p>
+      <w:pPr>
+        <w:pStyle w:val="bulletlist"/>
+        <w:numPr>
+          <w:ilvl w:val="0"/>
+          <w:numId w:val="0"/>
+        </w:numPr>
+      </w:pPr>
+      <w:r>
+        <w:rPr>
+          <w:noProof/>
+        </w:rPr>
+        <w:drawing>
+          <wp:inline distT="0" distB="0" distL="0" distR="0" wp14:anchorId="1DC98FC1" wp14:editId="4D4A836C">
+            <wp:extent cx="3088800" cy="4660878"/>
+            <wp:effectExtent l="0" t="0" r="0" b="6985"/>
+            <wp:docPr id="3" name="Picture 3" descr="Diagram&#10;&#10;Description automatically generated"/>
+            <wp:cNvGraphicFramePr>
+              <a:graphicFrameLocks xmlns:a="http://purl.oclc.org/ooxml/drawingml/main" noChangeAspect="1"/>
+            </wp:cNvGraphicFramePr>
+            <a:graphic xmlns:a="http://purl.oclc.org/ooxml/drawingml/main">
+              <a:graphicData uri="http://purl.oclc.org/ooxml/drawingml/picture">
+                <pic:pic xmlns:pic="http://purl.oclc.org/ooxml/drawingml/picture">
+                  <pic:nvPicPr>
+                    <pic:cNvPr id="1" name="Picture 1" descr="Diagram&#10;&#10;Description automatically generated"/>
+                    <pic:cNvPicPr>
+                      <a:picLocks noChangeAspect="1" noChangeArrowheads="1"/>
+                    </pic:cNvPicPr>
+                  </pic:nvPicPr>
+                  <pic:blipFill rotWithShape="1">
+                    <a:blip r:embed="rId10">
+                      <a:extLst>
+                        <a:ext uri="{BEBA8EAE-BF5A-486C-A8C5-ECC9F3942E4B}">
+                          <a14:imgProps xmlns:a14="http://schemas.microsoft.com/office/drawing/2010/main">
+                            <a14:imgLayer r:embed="rId11">
+                              <a14:imgEffect>
+                                <a14:brightnessContrast contrast="40%"/>
+                              </a14:imgEffect>
+                            </a14:imgLayer>
+                          </a14:imgProps>
+                        </a:ext>
+                        <a:ext uri="{28A0092B-C50C-407E-A947-70E740481C1C}">
+                          <a14:useLocalDpi xmlns:a14="http://schemas.microsoft.com/office/drawing/2010/main" val="0"/>
+                        </a:ext>
+                      </a:extLst>
+                    </a:blip>
+                    <a:srcRect l="13.109%" t="7%" r="13.109%" b="7%"/>
+                    <a:stretch/>
+                  </pic:blipFill>
+                  <pic:spPr bwMode="auto">
+                    <a:xfrm>
+                      <a:off x="0" y="0"/>
+                      <a:ext cx="3088800" cy="4660878"/>
+                    </a:xfrm>
+                    <a:prstGeom prst="rect">
+                      <a:avLst/>
+                    </a:prstGeom>
+                    <a:noFill/>
+                    <a:ln>
+                      <a:noFill/>
+                    </a:ln>
+                    <a:extLst>
+                      <a:ext uri="{53640926-AAD7-44D8-BBD7-CCE9431645EC}">
+                        <a14:shadowObscured xmlns:a14="http://schemas.microsoft.com/office/drawing/2010/main"/>
+                      </a:ext>
+                    </a:extLst>
+                  </pic:spPr>
+                </pic:pic>
+              </a:graphicData>
+            </a:graphic>
+          </wp:inline>
+        </w:drawing>
+      </w:r>
+    </w:p>
+    <w:p>
+      <w:pPr>
+        <w:pStyle w:val="Heading1"/>
+      </w:pPr>
+      <w:r>
+        <w:t>Cách</w:t>
+      </w:r>
+      <w:r>
+        <w:rPr>
+          <w:lang w:val="vi-VN"/>
+        </w:rPr>
+        <w:t xml:space="preserve"> Tiếp Cận Học Sâu</w:t>
+      </w:r>
+    </w:p>
+    <w:p>
+      <w:pPr>
+        <w:pStyle w:val="BodyText"/>
+        <w:rPr>
+          <w:lang w:val="en-US"/>
+        </w:rPr>
+      </w:pPr>
+      <w:r>
+        <w:t>Before</w:t>
+      </w:r>
+      <w:r>
+        <w:t xml:space="preserve"> you begin to format your paper, first write and save the content as a separate text file. </w:t>
+      </w:r>
+      <w:r>
+        <w:rPr>
+          <w:lang w:val="en-US"/>
+        </w:rPr>
+        <w:t>Complete all content and organizational editing before formatting. Please note sections A-D below for more information on proofreading, spelling and grammar.</w:t>
+      </w:r>
+    </w:p>
+    <w:p>
+      <w:pPr>
+        <w:pStyle w:val="BodyText"/>
+      </w:pPr>
+      <w:r>
+        <w:t>Keep your text and graphic files separate until after the text has been formatted and styled. Do not use hard tabs, and limit use of hard returns to only one return at the end of a paragraph. Do not add any kind of pagination anywhere in the paper. Do not number text heads-the template will do that for you.</w:t>
+      </w:r>
+    </w:p>
+    <w:p>
+      <w:pPr>
         <w:pStyle w:val="Heading2"/>
       </w:pPr>
       <w:r>
-        <w:t xml:space="preserve">Selecting a </w:t>
-      </w:r>
-      <w:r>
-        <w:t>Template</w:t>
-      </w:r>
-      <w:r>
-        <w:t xml:space="preserve"> (Heading 2)</w:t>
+        <w:lastRenderedPageBreak/>
+        <w:t>Kiến</w:t>
+      </w:r>
+      <w:r>
+        <w:rPr>
+          <w:lang w:val="vi-VN"/>
+        </w:rPr>
+        <w:t xml:space="preserve"> thức cơ bản về học sâu</w:t>
       </w:r>
     </w:p>
     <w:p>
@@ -655,40 +1811,7 @@
         <w:pStyle w:val="BodyText"/>
       </w:pPr>
       <w:r>
-        <w:t xml:space="preserve">First, confirm that you have the correct template for your paper size. This template has been tailored for output on the </w:t>
-      </w:r>
-      <w:r>
-        <w:rPr>
-          <w:lang w:val="en-US"/>
-        </w:rPr>
-        <w:t>A4</w:t>
-      </w:r>
-      <w:r>
-        <w:t xml:space="preserve"> paper size. If you are using </w:t>
-      </w:r>
-      <w:r>
-        <w:rPr>
-          <w:lang w:val="en-US"/>
-        </w:rPr>
-        <w:t>US letter</w:t>
-      </w:r>
-      <w:r>
-        <w:t>-sized paper, please close this</w:t>
-      </w:r>
-      <w:r>
-        <w:t xml:space="preserve"> file and download the </w:t>
-      </w:r>
-      <w:r>
-        <w:rPr>
-          <w:lang w:val="en-US"/>
-        </w:rPr>
-        <w:t xml:space="preserve">Microsoft Word, Letter </w:t>
-      </w:r>
-      <w:r>
-        <w:t>file</w:t>
-      </w:r>
-      <w:r>
-        <w:t>.</w:t>
+        <w:t>Define abbreviations and acronyms the first time they are used in the text, even after they have been defined in the abstract. Abbreviations such as IEEE, SI, MKS, CGS, sc, dc, and rms do not have to be defined. Do not use abbreviations in the title or heads unless they are unavoidable.</w:t>
       </w:r>
     </w:p>
     <w:p>
@@ -696,103 +1819,12 @@
         <w:pStyle w:val="Heading2"/>
       </w:pPr>
       <w:r>
-        <w:t>Maintaining the Integrity of the Specifications</w:t>
-      </w:r>
-    </w:p>
-    <w:p>
-      <w:pPr>
-        <w:pStyle w:val="BodyText"/>
-      </w:pPr>
-      <w:r>
-        <w:t xml:space="preserve">The template is used to format your paper and style the text. All margins, column widths, line spaces, and text fonts are prescribed; please do not alter them. You may note </w:t>
-      </w:r>
-      <w:r>
-        <w:t>peculiarities. For example, the head margin in this template measures proportionately more than is customary. This measurement and others are deliberate, using specifications that anticipate your paper as one part of the entire proceedings, and not as an independent document. Please do not revise any of the current designations.</w:t>
-      </w:r>
-    </w:p>
-    <w:p>
-      <w:pPr>
-        <w:pStyle w:val="Heading1"/>
-      </w:pPr>
-      <w:r>
-        <w:t>Cách</w:t>
+        <w:t>Tóm</w:t>
       </w:r>
       <w:r>
         <w:rPr>
           <w:lang w:val="vi-VN"/>
         </w:rPr>
-        <w:t xml:space="preserve"> Tiếp Cận Học Sâu</w:t>
-      </w:r>
-    </w:p>
-    <w:p>
-      <w:pPr>
-        <w:pStyle w:val="BodyText"/>
-        <w:rPr>
-          <w:lang w:val="en-US"/>
-        </w:rPr>
-      </w:pPr>
-      <w:r>
-        <w:t>Before</w:t>
-      </w:r>
-      <w:r>
-        <w:t xml:space="preserve"> you begin to format your paper, first write and save the content as a separate text file. </w:t>
-      </w:r>
-      <w:r>
-        <w:rPr>
-          <w:lang w:val="en-US"/>
-        </w:rPr>
-        <w:t>Complete all content and organizational editing before formatting. Please note sections A-D below for more information on proofreading, spelling and grammar.</w:t>
-      </w:r>
-    </w:p>
-    <w:p>
-      <w:pPr>
-        <w:pStyle w:val="BodyText"/>
-      </w:pPr>
-      <w:r>
-        <w:t>Keep your text and graphic files separate until after the text has been formatted and styled. Do not use hard tabs, and limit use of hard returns to only one return at the end of a paragraph. Do not add any kind of pagination anywhere in the paper. Do not number text heads-the template will do that for you.</w:t>
-      </w:r>
-    </w:p>
-    <w:p>
-      <w:pPr>
-        <w:pStyle w:val="Heading2"/>
-      </w:pPr>
-      <w:r>
-        <w:t>Kiến</w:t>
-      </w:r>
-      <w:r>
-        <w:rPr>
-          <w:lang w:val="vi-VN"/>
-        </w:rPr>
-        <w:t xml:space="preserve"> thức cơ bản về học sâu</w:t>
-      </w:r>
-    </w:p>
-    <w:p>
-      <w:pPr>
-        <w:pStyle w:val="BodyText"/>
-      </w:pPr>
-      <w:r>
-        <w:t xml:space="preserve">Define abbreviations and acronyms the first time they are used in the text, even after they have been defined in the abstract. Abbreviations such as IEEE, SI, MKS, CGS, </w:t>
-      </w:r>
-      <w:proofErr w:type="spellStart"/>
-      <w:r>
-        <w:t>sc</w:t>
-      </w:r>
-      <w:proofErr w:type="spellEnd"/>
-      <w:r>
-        <w:t>, dc, and rms do not have to be defined. Do not use abbreviations in the title or heads unless they are unavoidable.</w:t>
-      </w:r>
-    </w:p>
-    <w:p>
-      <w:pPr>
-        <w:pStyle w:val="Heading2"/>
-      </w:pPr>
-      <w:r>
-        <w:t>Tóm</w:t>
-      </w:r>
-      <w:r>
-        <w:rPr>
-          <w:lang w:val="vi-VN"/>
-        </w:rPr>
         <w:t xml:space="preserve"> tắt video có giám sát</w:t>
       </w:r>
     </w:p>
@@ -815,15 +1847,7 @@
         <w:pStyle w:val="bulletlist"/>
       </w:pPr>
       <w:r>
-        <w:t xml:space="preserve">Avoid combining SI and CGS units, such as current in amperes and magnetic field in </w:t>
-      </w:r>
-      <w:proofErr w:type="spellStart"/>
-      <w:r>
-        <w:t>oersteds</w:t>
-      </w:r>
-      <w:proofErr w:type="spellEnd"/>
-      <w:r>
-        <w:t>. This often leads to confusion because equations do not balance dimensionally. If you must use mixed units, clearly state the units for each quantity that you use in an equation.</w:t>
+        <w:t>Avoid combining SI and CGS units, such as current in amperes and magnetic field in oersteds. This often leads to confusion because equations do not balance dimensionally. If you must use mixed units, clearly state the units for each quantity that you use in an equation.</w:t>
       </w:r>
     </w:p>
     <w:p>
@@ -831,31 +1855,7 @@
         <w:pStyle w:val="bulletlist"/>
       </w:pPr>
       <w:r>
-        <w:t>Do not mix complete spellings and abbreviations of units: “Wb/m2” or “</w:t>
-      </w:r>
-      <w:proofErr w:type="spellStart"/>
-      <w:r>
-        <w:t>webers</w:t>
-      </w:r>
-      <w:proofErr w:type="spellEnd"/>
-      <w:r>
-        <w:t xml:space="preserve"> per square meter”, not “</w:t>
-      </w:r>
-      <w:proofErr w:type="spellStart"/>
-      <w:r>
-        <w:t>webers</w:t>
-      </w:r>
-      <w:proofErr w:type="spellEnd"/>
-      <w:r>
-        <w:t xml:space="preserve">/m2”.  Spell out units when they appear in text: “. . . a few </w:t>
-      </w:r>
-      <w:proofErr w:type="spellStart"/>
-      <w:r>
-        <w:t>henries</w:t>
-      </w:r>
-      <w:proofErr w:type="spellEnd"/>
-      <w:r>
-        <w:t>”, not “. . . a few H”.</w:t>
+        <w:t>Do not mix complete spellings and abbreviations of units: “Wb/m2” or “webers per square meter”, not “webers/m2”.  Spell out units when they appear in text: “. . . a few henries”, not “. . . a few H”.</w:t>
       </w:r>
     </w:p>
     <w:p>
@@ -934,7 +1934,6 @@
         </w:rPr>
       </w:pPr>
       <w:r>
-        <w:lastRenderedPageBreak/>
         <w:t>Number equations consecutively. Equation numbers, within parentheses, are to position flush right, as in (1), using a right tab stop. To make your equations more compact, you may use the solidus ( / ), the exp function, or appropriate exponents. Italicize Roman symbols for quantities and variables, but not Greek symbols. Use a long dash rather than a hyphen for a minus sign. Punctuate equations with commas or periods when they are part of a sentence, as in</w:t>
       </w:r>
       <w:r>
@@ -1066,7 +2065,10 @@
         <w:t>English, commas, semi</w:t>
       </w:r>
       <w:r>
-        <w:t>colons, periods, question and exclamation marks are located within quotation marks only when a complete thought or name is cited, such as a title or full quotation. When quotation marks are used, instead of a bold or italic typeface, to highlight a word or phrase, punctuation should appear outside of the quotation marks. A parenthetical phrase or statement at the end of a sentence is punctuated outside of the closing parenthesis (like this). (A parenthetical sentence is punctuated within the parentheses.)</w:t>
+        <w:t xml:space="preserve">colons, periods, question and exclamation marks are located within quotation marks only when a complete thought or name is cited, such as a title or full quotation. When </w:t>
+      </w:r>
+      <w:r>
+        <w:t>quotation marks are used, instead of a bold or italic typeface, to highlight a word or phrase, punctuation should appear outside of the quotation marks. A parenthetical phrase or statement at the end of a sentence is punctuated outside of the closing parenthesis (like this). (A parenthetical sentence is punctuated within the parentheses.)</w:t>
       </w:r>
     </w:p>
     <w:p>
@@ -1160,10 +2162,7 @@
         <w:pStyle w:val="BodyText"/>
       </w:pPr>
       <w:r>
-        <w:t xml:space="preserve">After the text edit has been completed, the paper is ready for the template. Duplicate the template file by using the Save </w:t>
-      </w:r>
-      <w:r>
-        <w:t>As command, and use the naming convention prescribed by your conference for the name of your paper. In this newly created file, highlight all of the contents and import your prepared text file. You are now ready to style your paper; use the scroll down window on the left of the MS Word Formatting toolbar.</w:t>
+        <w:t>After the text edit has been completed, the paper is ready for the template. Duplicate the template file by using the Save As command, and use the naming convention prescribed by your conference for the name of your paper. In this newly created file, highlight all of the contents and import your prepared text file. You are now ready to style your paper; use the scroll down window on the left of the MS Word Formatting toolbar.</w:t>
       </w:r>
     </w:p>
     <w:p>
@@ -1359,6 +2358,7 @@
         </w:rPr>
       </w:pPr>
       <w:r>
+        <w:lastRenderedPageBreak/>
         <w:t xml:space="preserve">Deletion: </w:t>
       </w:r>
       <w:r>
@@ -1491,7 +2491,6 @@
               <w:pStyle w:val="tablecolhead"/>
             </w:pPr>
             <w:r>
-              <w:lastRenderedPageBreak/>
               <w:t>Table Head</w:t>
             </w:r>
           </w:p>
@@ -1777,7 +2776,6 @@
       <w:r>
         <w:t>”. Avoid the stilted expression “</w:t>
       </w:r>
-      <w:proofErr w:type="spellStart"/>
       <w:r>
         <w:rPr>
           <w:lang w:val="en-US"/>
@@ -1785,11 +2783,7 @@
         <w:t>o</w:t>
       </w:r>
       <w:r>
-        <w:t>ne</w:t>
-      </w:r>
-      <w:proofErr w:type="spellEnd"/>
-      <w:r>
-        <w:t xml:space="preserve"> of us (R. B. G.) thanks </w:t>
+        <w:t xml:space="preserve">ne of us (R. B. G.) thanks </w:t>
       </w:r>
       <w:r>
         <w:t>...</w:t>
@@ -1858,10 +2852,7 @@
         <w:pStyle w:val="BodyText"/>
       </w:pPr>
       <w:r>
-        <w:t xml:space="preserve">Number footnotes separately in superscripts. Place the actual footnote at the bottom of the column in which it was </w:t>
-      </w:r>
-      <w:r>
-        <w:t>cited. Do not put footnotes in the</w:t>
+        <w:t>Number footnotes separately in superscripts. Place the actual footnote at the bottom of the column in which it was cited. Do not put footnotes in the</w:t>
       </w:r>
       <w:r>
         <w:rPr>

</xml_diff>

<commit_message>
Section III - B
</commit_message>
<xml_diff>
--- a/Video Summarization Using Deep Neural Networks.docx
+++ b/Video Summarization Using Deep Neural Networks.docx
@@ -5359,12 +5359,228 @@
     </w:p>
     <w:p>
       <w:pPr>
+        <w:pStyle w:val="ListParagraph"/>
+        <w:numPr>
+          <w:ilvl w:val="0"/>
+          <w:numId w:val="29"/>
+        </w:numPr>
+        <w:jc w:val="both"/>
+        <w:rPr>
+          <w:b/>
+          <w:bCs/>
+          <w:noProof/>
+        </w:rPr>
+      </w:pPr>
+      <w:r>
+        <w:rPr>
+          <w:b/>
+          <w:bCs/>
+          <w:noProof/>
+        </w:rPr>
+        <w:t>Tìm hiểu tóm tắt bằng cách đánh lừa một discriminator  (người phân biệt) khi cố gắng phân biệt bản tóm tắt do máy tạo ra với bản tóm tắt do con người tạo ra.</w:t>
+      </w:r>
+    </w:p>
+    <w:p>
+      <w:pPr>
+        <w:ind w:firstLine="14.20pt"/>
+        <w:jc w:val="both"/>
+        <w:rPr>
+          <w:noProof/>
+        </w:rPr>
+      </w:pPr>
+      <w:r>
+        <w:rPr>
+          <w:noProof/>
+        </w:rPr>
+        <w:t xml:space="preserve">Theo một cách tiếp cận hoàn toàn khác để giảm thiểu khoảng cách giữa máy được tạo ra và các bản tóm tắt sự thật, một vài phương pháp sử dụng Mạng đối phương chung (GAN). Như đã gửi trước trong Hình 4, Trình tóm tắt (đóng vai trò là Trình tạo GAN) nhận đầu vào trình tự của các frame và tạo ra một bản tóm tắt bằng cách tính toán importance scores ở frame-level. </w:t>
+      </w:r>
+    </w:p>
+    <w:p>
+      <w:pPr>
+        <w:keepNext/>
+      </w:pPr>
+      <w:r>
+        <w:rPr>
+          <w:noProof/>
+        </w:rPr>
+        <w:drawing>
+          <wp:inline distT="0" distB="0" distL="0" distR="0" wp14:anchorId="2C35A4D8" wp14:editId="7D67B995">
+            <wp:extent cx="3089910" cy="1724025"/>
+            <wp:effectExtent l="0" t="0" r="0" b="3175"/>
+            <wp:docPr id="4" name="Picture 4" descr="Diagram&#10;&#10;Description automatically generated"/>
+            <wp:cNvGraphicFramePr>
+              <a:graphicFrameLocks xmlns:a="http://purl.oclc.org/ooxml/drawingml/main" noChangeAspect="1"/>
+            </wp:cNvGraphicFramePr>
+            <a:graphic xmlns:a="http://purl.oclc.org/ooxml/drawingml/main">
+              <a:graphicData uri="http://purl.oclc.org/ooxml/drawingml/picture">
+                <pic:pic xmlns:pic="http://purl.oclc.org/ooxml/drawingml/picture">
+                  <pic:nvPicPr>
+                    <pic:cNvPr id="4" name="Picture 4" descr="Diagram&#10;&#10;Description automatically generated"/>
+                    <pic:cNvPicPr/>
+                  </pic:nvPicPr>
+                  <pic:blipFill>
+                    <a:blip r:embed="rId14" cstate="print">
+                      <a:extLst>
+                        <a:ext uri="{28A0092B-C50C-407E-A947-70E740481C1C}">
+                          <a14:useLocalDpi xmlns:a14="http://schemas.microsoft.com/office/drawing/2010/main" val="0"/>
+                        </a:ext>
+                      </a:extLst>
+                    </a:blip>
+                    <a:stretch>
+                      <a:fillRect/>
+                    </a:stretch>
+                  </pic:blipFill>
+                  <pic:spPr>
+                    <a:xfrm>
+                      <a:off x="0" y="0"/>
+                      <a:ext cx="3089910" cy="1724025"/>
+                    </a:xfrm>
+                    <a:prstGeom prst="rect">
+                      <a:avLst/>
+                    </a:prstGeom>
+                  </pic:spPr>
+                </pic:pic>
+              </a:graphicData>
+            </a:graphic>
+          </wp:inline>
+        </w:drawing>
+      </w:r>
+    </w:p>
+    <w:p>
+      <w:pPr>
+        <w:pStyle w:val="Caption"/>
+        <w:rPr>
+          <w:color w:val="000000" w:themeColor="text1"/>
+          <w:lang w:val="vi-VN"/>
+        </w:rPr>
+      </w:pPr>
+      <w:r>
+        <w:rPr>
+          <w:noProof/>
+          <w:color w:val="000000" w:themeColor="text1"/>
+        </w:rPr>
+        <w:t xml:space="preserve">Hình </w:t>
+      </w:r>
+      <w:r>
+        <w:rPr>
+          <w:color w:val="000000" w:themeColor="text1"/>
+          <w:lang w:val="vi-VN"/>
+        </w:rPr>
+        <w:t xml:space="preserve">4. </w:t>
+      </w:r>
+      <w:r>
+        <w:rPr>
+          <w:color w:val="000000" w:themeColor="text1"/>
+          <w:lang w:val="vi-VN"/>
+        </w:rPr>
+        <w:t>Trình bày cấp cao của đường ống phân tích của người được giám sát</w:t>
+      </w:r>
+      <w:r>
+        <w:rPr>
+          <w:color w:val="000000" w:themeColor="text1"/>
+          <w:lang w:val="vi-VN"/>
+        </w:rPr>
+        <w:t xml:space="preserve"> </w:t>
+      </w:r>
+      <w:r>
+        <w:rPr>
+          <w:color w:val="000000" w:themeColor="text1"/>
+          <w:lang w:val="vi-VN"/>
+        </w:rPr>
+        <w:t>các thuật toán tìm hiểu tóm tắt với sự trợ giúp của dữ liệu sự thật cơ bản và học đối phương.</w:t>
+      </w:r>
+    </w:p>
+    <w:p>
+      <w:pPr>
+        <w:ind w:firstLine="14.20pt"/>
+        <w:jc w:val="both"/>
+        <w:rPr>
+          <w:noProof/>
+        </w:rPr>
+      </w:pPr>
+      <w:r>
+        <w:rPr>
+          <w:noProof/>
+        </w:rPr>
+        <w:t xml:space="preserve">Bản tóm tắt được tạo cùng với bản tóm tắt video tối ưu cho video này được cung cấp làm đầu vào cho </w:t>
+      </w:r>
+      <w:r>
+        <w:rPr>
+          <w:b/>
+          <w:bCs/>
+          <w:noProof/>
+        </w:rPr>
+        <w:t>discriminator</w:t>
+      </w:r>
+      <w:r>
+        <w:rPr>
+          <w:noProof/>
+        </w:rPr>
+        <w:t xml:space="preserve"> có thể đào tạo để tạo ra điểm số định lượng sự giống nhau của chúng. Việc đào tạo toàn bộ kiến ​​trúc tóm tắt được thực hiện theo phương thức đối nghịch. Trình tóm tắt cố gắng đánh lừa </w:t>
+      </w:r>
+      <w:r>
+        <w:rPr>
+          <w:b/>
+          <w:bCs/>
+          <w:noProof/>
+        </w:rPr>
+        <w:t>discriminator</w:t>
+      </w:r>
+      <w:r>
+        <w:rPr>
+          <w:noProof/>
+        </w:rPr>
+        <w:t xml:space="preserve"> để không phân biệt được dự đoán với tóm tắt do người dùng tạo và </w:t>
+      </w:r>
+      <w:r>
+        <w:rPr>
+          <w:b/>
+          <w:bCs/>
+          <w:noProof/>
+        </w:rPr>
+        <w:t>discriminator</w:t>
+      </w:r>
+      <w:r>
+        <w:rPr>
+          <w:noProof/>
+        </w:rPr>
+        <w:t xml:space="preserve"> hướng đến việc tìm hiểu cách tạo ra sự phân biệt này. Khi độ tin cậy của </w:t>
+      </w:r>
+      <w:r>
+        <w:rPr>
+          <w:b/>
+          <w:bCs/>
+          <w:noProof/>
+        </w:rPr>
+        <w:t>discriminator</w:t>
+      </w:r>
+      <w:r>
+        <w:rPr>
+          <w:noProof/>
+        </w:rPr>
+        <w:t xml:space="preserve"> đối xử rất thấp (nghĩa là lỗi phân loại gần bằng nhau cho bản tóm tắt do máy và người dùng tạo), thì người tóm tắt có thể tạo một bản tóm tắt rất gần với mong đợi của người dùng. Trong bối cảnh này, Zhang et al. (2019) đã đề xuất một phương pháp kết hợp LSTM và đơn vị quan hệ thời gian pha loãng (DTR) để ước tính mức độ phụ thuộc theo thời gian giữa các khung ở các cửa sổ thời gian khác nhau và tìm hiểu tóm tắt bằng cách cố gắng đánh lừa một trình phân loại có thể đào tạo khi phân biệt tóm tắt dựa trên máy từ sự thật cơ bản và một sự thật được tạo ra một cách ngẫu nhiên. Trong một tác phẩm khác cùng năm, Fu et al. (2019) đã đề xuất một phương pháp học tập đối nghịch cho bản tóm tắt video có giám sát (bán phần). Trình tạo / Trình tóm tắt (Generator/Summarizer) là Mạng con trỏ dựa trên sự chú ý xác định điểm bắt đầu và điểm kết thúc của mỗi đoạn video được sử dụng để tạo thành phần tóm tắt. Discriminator là một công cụ phân loại 3D-CNN để đánh giá xem một phân đoạn là từ sự thật cơ bản hay bản tóm tắt do máy tạo ra. Thay vì sử dụng phần thua đối đầu thông thường, trong thuật toán này, đầu ra của Bộ phân biệt được sử dụng như một phần thưởng để đào tạo Bộ tạo</w:t>
+      </w:r>
+      <w:r>
+        <w:rPr>
+          <w:noProof/>
+          <w:lang w:val="vi-VN"/>
+        </w:rPr>
+        <w:t>/</w:t>
+      </w:r>
+      <w:r>
+        <w:rPr>
+          <w:noProof/>
+        </w:rPr>
+        <w:t>Bộ tổng hợp dựa trên việc học tăng cường. Cho đến nay, việc sử dụng GAN để tóm tắt video được giám sát còn hạn chế. Tuy nhiên, framework machine learning này đã được sử dụng rộng rãi để tóm tắt video không có giám sát, như được thảo luận trong phần sau.</w:t>
+      </w:r>
+    </w:p>
+    <w:p>
+      <w:pPr>
         <w:pStyle w:val="bulletlist"/>
         <w:numPr>
           <w:ilvl w:val="0"/>
-          <w:numId w:val="0"/>
+          <w:numId w:val="29"/>
         </w:numPr>
-        <w:ind w:firstLine="14.20pt"/>
         <w:rPr>
           <w:lang w:val="vi-VN"/>
         </w:rPr>
@@ -5394,7 +5610,11 @@
         </w:rPr>
       </w:pPr>
       <w:r>
-        <w:t>Number equations consecutively. Equation numbers, within parentheses, are to position flush right, as in (1), using a right tab stop. To make your equations more compact, you may use the solidus ( / ), the exp function, or appropriate exponents. Italicize Roman symbols for quantities and variables, but not Greek symbols. Use a long dash rather than a hyphen for a minus sign. Punctuate equations with commas or periods when they are part of a sentence, as in</w:t>
+        <w:t xml:space="preserve">Number equations consecutively. Equation numbers, within parentheses, are to position flush right, as in (1), using a right tab stop. To make your equations more compact, you may use the solidus ( / ), the exp function, or appropriate </w:t>
+      </w:r>
+      <w:r>
+        <w:lastRenderedPageBreak/>
+        <w:t>exponents. Italicize Roman symbols for quantities and variables, but not Greek symbols. Use a long dash rather than a hyphen for a minus sign. Punctuate equations with commas or periods when they are part of a sentence, as in</w:t>
       </w:r>
       <w:r>
         <w:rPr>
@@ -5469,10 +5689,7 @@
         <w:pStyle w:val="BodyText"/>
       </w:pPr>
       <w:r>
-        <w:t xml:space="preserve">Note that the equation is centered using a center tab stop. Be sure that the symbols in your equation have been defined before or immediately following the equation. Use “(1)”, not </w:t>
-      </w:r>
-      <w:r>
-        <w:t>“Eq. (1)” or “equation (1)”, except at the beginning of a sentence: “Equation (1) is . . .”</w:t>
+        <w:t>Note that the equation is centered using a center tab stop. Be sure that the symbols in your equation have been defined before or immediately following the equation. Use “(1)”, not “Eq. (1)” or “equation (1)”, except at the beginning of a sentence: “Equation (1) is . . .”</w:t>
       </w:r>
     </w:p>
     <w:p>
@@ -5670,7 +5887,46 @@
           <w:noProof/>
           <w:lang w:val="en-US"/>
         </w:rPr>
-        <w:t>SumMe bao gồm 25 video có thời lượng từ 1 đến 6 phút, với nội dung video đa dạng, được quay từ cả hai góc nhìn, góc thứ nhất và góc thứ ba. Mỗi video đã được chú thích bởi 15 đến 18 người dùng dưới dạng các key-fragments và do đó được liên kết với nhiều bản tóm tắt của người dùng ở cấp độ phân đoạn (fragment-level) có độ dài từ 5% đến 15% thời lượng video ban đầu.</w:t>
+        <w:t xml:space="preserve">SumMe bao gồm 25 video có thời lượng từ 1 đến 6 phút, với nội dung video đa dạng, được quay từ cả hai </w:t>
+      </w:r>
+      <w:r>
+        <w:rPr>
+          <w:noProof/>
+          <w:lang w:val="en-US"/>
+        </w:rPr>
+        <w:t xml:space="preserve">góc nhìn, góc thứ nhất và góc thứ ba. Mỗi video đã được chú thích bởi 15 đến 18 người dùng dưới dạng các </w:t>
+      </w:r>
+      <w:r>
+        <w:rPr>
+          <w:b/>
+          <w:bCs/>
+          <w:noProof/>
+          <w:lang w:val="en-US"/>
+        </w:rPr>
+        <w:t>key-fragments</w:t>
+      </w:r>
+      <w:r>
+        <w:rPr>
+          <w:noProof/>
+          <w:lang w:val="en-US"/>
+        </w:rPr>
+        <w:t xml:space="preserve"> và do đó được liên kết với nhiều bản tóm tắt của người dùng ở cấp độ phân đoạn (</w:t>
+      </w:r>
+      <w:r>
+        <w:rPr>
+          <w:b/>
+          <w:bCs/>
+          <w:noProof/>
+          <w:lang w:val="en-US"/>
+        </w:rPr>
+        <w:t>fragment-level</w:t>
+      </w:r>
+      <w:r>
+        <w:rPr>
+          <w:noProof/>
+          <w:lang w:val="en-US"/>
+        </w:rPr>
+        <w:t>) có độ dài từ 5% đến 15% thời lượng video ban đầu.</w:t>
       </w:r>
     </w:p>
     <w:p>
@@ -5684,14 +5940,7 @@
         <w:rPr>
           <w:noProof/>
         </w:rPr>
-        <w:t xml:space="preserve">TVSum bao gồm 50 video có thời lượng từ 1 đến 11 phút, chứa nội dung video từ 10 danh mục của dataset TRECVID MED. Các video TVSum đã được 20 người </w:t>
-      </w:r>
-      <w:r>
-        <w:rPr>
-          <w:noProof/>
-        </w:rPr>
-        <w:lastRenderedPageBreak/>
-        <w:t xml:space="preserve">dùng chú thích dưới dạng </w:t>
+        <w:t xml:space="preserve">TVSum bao gồm 50 video có thời lượng từ 1 đến 11 phút, chứa nội dung video từ 10 danh mục của dataset TRECVID MED. Các video TVSum đã được 20 người dùng chú thích dưới dạng </w:t>
       </w:r>
       <w:r>
         <w:rPr>
@@ -5945,7 +6194,15 @@
           <w:noProof/>
           <w:lang w:val="en-US"/>
         </w:rPr>
-        <w:t>), trong khi phần còn lại được xem như các ví dụ không được gắn nhãn. Các đặc điểm chính của từng dataset đã thảo luận ở trên, được trình bày ngắn gọn trong Bảng I.</w:t>
+        <w:t xml:space="preserve">), trong khi phần còn lại được xem như các ví dụ không được gắn </w:t>
+      </w:r>
+      <w:r>
+        <w:rPr>
+          <w:noProof/>
+          <w:lang w:val="en-US"/>
+        </w:rPr>
+        <w:lastRenderedPageBreak/>
+        <w:t>nhãn. Các đặc điểm chính của từng dataset đã thảo luận ở trên, được trình bày ngắn gọn trong Bảng I.</w:t>
       </w:r>
     </w:p>
     <w:p>
@@ -6468,10 +6725,318 @@
         <w:rPr>
           <w:lang w:val="en-VN"/>
         </w:rPr>
+        <w:t>M. Barbieri, L. Agnihotri, and N. Dimitrova, “Video summarization: methods and landscape,” in Internet Multimedia Management Systems IV, J. R. Smith, S. Panchanathan, and T. Zhang, Eds., vol. 5242, International Society for Optics and Photonics. SPIE, 2003, pp. 1 – 13.</w:t>
+      </w:r>
+      <w:bookmarkEnd w:id="0"/>
+    </w:p>
+    <w:p>
+      <w:pPr>
+        <w:pStyle w:val="references"/>
+        <w:rPr>
+          <w:lang w:val="en-VN"/>
+        </w:rPr>
+      </w:pPr>
+      <w:bookmarkStart w:id="1" w:name="_Ref98286861"/>
+      <w:r>
+        <w:rPr>
+          <w:lang w:val="en-VN"/>
+        </w:rPr>
+        <w:t>Ying Li, Shih-Hung Lee, Chia-Hung Yeh, and C.-J. Kuo, “Techniques</w:t>
+      </w:r>
+      <w:r>
+        <w:rPr>
+          <w:lang w:val="vi-VN"/>
+        </w:rPr>
+        <w:t xml:space="preserve"> </w:t>
+      </w:r>
+      <w:r>
+        <w:rPr>
+          <w:lang w:val="en-VN"/>
+        </w:rPr>
+        <w:t>for movie content analysis and skimming: tutorial and overview</w:t>
+      </w:r>
+      <w:r>
+        <w:rPr>
+          <w:lang w:val="vi-VN"/>
+        </w:rPr>
+        <w:t xml:space="preserve"> </w:t>
+      </w:r>
+      <w:r>
+        <w:rPr>
+          <w:lang w:val="en-VN"/>
+        </w:rPr>
+        <w:t>on video abstraction techniques,” IEEE Signal Processing Magazine,</w:t>
+      </w:r>
+      <w:r>
+        <w:rPr>
+          <w:lang w:val="vi-VN"/>
+        </w:rPr>
+        <w:t xml:space="preserve"> </w:t>
+      </w:r>
+      <w:r>
+        <w:rPr>
+          <w:lang w:val="en-VN"/>
+        </w:rPr>
+        <w:t>vol. 23, no. 2, pp. 79–89, 2006.</w:t>
+      </w:r>
+      <w:bookmarkEnd w:id="1"/>
+    </w:p>
+    <w:p>
+      <w:pPr>
+        <w:pStyle w:val="references"/>
+        <w:rPr>
+          <w:lang w:val="en-VN"/>
+        </w:rPr>
+      </w:pPr>
+      <w:bookmarkStart w:id="2" w:name="_Ref98286876"/>
+      <w:r>
+        <w:rPr>
+          <w:lang w:val="en-VN"/>
+        </w:rPr>
+        <w:t>B. T. Truong and S. Venkatesh, “Video Abstraction: A Systematic Review and Classification,” ACM Trans. Multimedia Comput. Commun. Appl., vol. 3, no. 1, p. 3–es, Feb. 2007.</w:t>
+      </w:r>
+      <w:bookmarkEnd w:id="2"/>
+    </w:p>
+    <w:p>
+      <w:pPr>
+        <w:pStyle w:val="references"/>
+        <w:rPr>
+          <w:lang w:val="en-VN"/>
+        </w:rPr>
+      </w:pPr>
+      <w:bookmarkStart w:id="3" w:name="_Ref98286883"/>
+      <w:r>
+        <w:rPr>
+          <w:lang w:val="en-VN"/>
+        </w:rPr>
+        <w:t>A. G. Money and H. Agius, “Video summarisation: A conceptual framework and survey of the state of the art,” Journal of Visual Communication and Image Representation, vol. 19, no. 2, pp. 121 – 143, 2008.</w:t>
+      </w:r>
+      <w:bookmarkEnd w:id="3"/>
+    </w:p>
+    <w:p>
+      <w:pPr>
+        <w:pStyle w:val="references"/>
+        <w:rPr>
+          <w:lang w:val="en-VN"/>
+        </w:rPr>
+      </w:pPr>
+      <w:bookmarkStart w:id="4" w:name="_Ref98286898"/>
+      <w:r>
+        <w:rPr>
+          <w:lang w:val="en-VN"/>
+        </w:rPr>
+        <w:t>R. M. Jiang, A. H. Sadka, and D. Crookes, Advances in Video Summarization and Skimming. Berlin, Heidelberg: Springer Berlin Heidelberg, 2009, pp. 27–50.</w:t>
+      </w:r>
+      <w:bookmarkEnd w:id="4"/>
+    </w:p>
+    <w:p>
+      <w:pPr>
+        <w:pStyle w:val="references"/>
+        <w:rPr>
+          <w:lang w:val="en-VN"/>
+        </w:rPr>
+      </w:pPr>
+      <w:bookmarkStart w:id="5" w:name="_Ref98286909"/>
+      <w:r>
+        <w:rPr>
+          <w:lang w:val="en-VN"/>
+        </w:rPr>
+        <w:t>W. Hu, N. Xie, L. Li, X. Zeng, and S. Maybank, “A Survey on Visual Content-Based Video Indexing and Retrieval,” IEEE Trans. on Systems, Man, and Cybernetics, Part C (Applications and Reviews), vol. 41, no. 6, pp. 797–819, 2011.</w:t>
+      </w:r>
+      <w:bookmarkEnd w:id="5"/>
+    </w:p>
+    <w:p>
+      <w:pPr>
+        <w:pStyle w:val="references"/>
+        <w:rPr>
+          <w:lang w:val="en-VN"/>
+        </w:rPr>
+      </w:pPr>
+      <w:bookmarkStart w:id="6" w:name="_Ref98286919"/>
+      <w:r>
+        <w:rPr>
+          <w:lang w:val="en-VN"/>
+        </w:rPr>
+        <w:t>M. Ajmal, M. H. Ashraf, M. Shakir, Y. Abbas, and F. A. Shah, “Video Summarization: Techniques and Classification,” in Computer Vision and Graphics, L. Bolc, R. Tadeusiewicz, L. J. Chmielewski, and K. Wojciechowski, Eds. Berlin, Heidelberg: Springer Berlin Heidelberg, 2012, pp. 1–13.</w:t>
+      </w:r>
+      <w:bookmarkEnd w:id="6"/>
+    </w:p>
+    <w:p>
+      <w:pPr>
+        <w:pStyle w:val="references"/>
+        <w:rPr>
+          <w:lang w:val="en-VN"/>
+        </w:rPr>
+      </w:pPr>
+      <w:bookmarkStart w:id="7" w:name="_Ref98286935"/>
+      <w:r>
+        <w:rPr>
+          <w:lang w:val="en-VN"/>
+        </w:rPr>
+        <w:t>A. G. del Molino, C. Tan, J. Lim, and A. Tan, “Summarization of Egocentric Videos: A Comprehensive Survey,” IEEE Trans. on HumanMachine Systems, vol. 47, no. 1, pp. 65–76, Feb 2017.</w:t>
+      </w:r>
+      <w:bookmarkEnd w:id="7"/>
+    </w:p>
+    <w:p>
+      <w:pPr>
+        <w:pStyle w:val="references"/>
+        <w:rPr>
+          <w:lang w:val="en-VN"/>
+        </w:rPr>
+      </w:pPr>
+      <w:bookmarkStart w:id="8" w:name="_Ref98286944"/>
+      <w:r>
+        <w:rPr>
+          <w:lang w:val="en-VN"/>
+        </w:rPr>
+        <w:t>M. Basavarajaiah and P. Sharma, “Survey of Compressed Domain Video Summarization Techniques,” ACM Computing Surveys, vol. 52, no. 6, Oct. 2019.</w:t>
+      </w:r>
+      <w:bookmarkEnd w:id="8"/>
+    </w:p>
+    <w:p>
+      <w:pPr>
+        <w:pStyle w:val="references"/>
+        <w:rPr>
+          <w:lang w:val="en-VN"/>
+        </w:rPr>
+      </w:pPr>
+      <w:bookmarkStart w:id="9" w:name="_Ref98287022"/>
+      <w:r>
+        <w:rPr>
+          <w:lang w:val="en-VN"/>
+        </w:rPr>
+        <w:t>V. V. K., D. Sen, and B. Raman, “Video Skimming: Taxonomy and Comprehensive Survey,” ACM Computing Surveys, vol. 52, no. 5, Sep. 2019.</w:t>
+      </w:r>
+      <w:bookmarkEnd w:id="9"/>
+    </w:p>
+    <w:p>
+      <w:pPr>
+        <w:pStyle w:val="references"/>
+        <w:rPr>
+          <w:lang w:val="en-VN"/>
+        </w:rPr>
+      </w:pPr>
+      <w:r>
+        <w:rPr>
+          <w:lang w:val="en-VN"/>
+        </w:rPr>
+        <w:t>M. Gygli, H. Grabner, and L. V. Gool, “Video summarization by learning submodular mixtures of objectives,” in 2015 IEEE/CVF Conf. on Computer Vision and Pattern Recognition (CVPR), June 2015, pp. 3090–3098.</w:t>
+      </w:r>
+    </w:p>
+    <w:p>
+      <w:pPr>
+        <w:pStyle w:val="references"/>
+        <w:rPr>
+          <w:lang w:val="en-VN"/>
+        </w:rPr>
+      </w:pPr>
+      <w:r>
+        <w:rPr>
+          <w:lang w:val="en-VN"/>
+        </w:rPr>
+        <w:t>K. Zhang, W.-L. Chao, F. Sha, and K. Grauman, “Summary Transfer: Exemplar-Based Subset Selection for Video Summarization,” in 2016 IEEE/CVF Conf. on Computer Vision and Pattern Recognition (CVPR), 2016, pp. 1059–1067.</w:t>
+      </w:r>
+    </w:p>
+    <w:p>
+      <w:pPr>
+        <w:pStyle w:val="references"/>
+        <w:rPr>
+          <w:lang w:val="en-VN"/>
+        </w:rPr>
+      </w:pPr>
+      <w:bookmarkStart w:id="10" w:name="_Ref98287143"/>
+      <w:r>
+        <w:rPr>
+          <w:lang w:val="en-VN"/>
+        </w:rPr>
+        <w:t>M. Ma, S. Mei, S. Wan, Z. Wang, D. D. Feng, and M. Bennamoun, “Similarity based block sparse subset selection for video summarization,” IEEE Trans. on Circuits and Systems for Video Technology, pp. 1–1, 2020.</w:t>
+      </w:r>
+      <w:bookmarkEnd w:id="10"/>
+    </w:p>
+    <w:p>
+      <w:pPr>
+        <w:pStyle w:val="references"/>
+        <w:rPr>
+          <w:lang w:val="en-VN"/>
+        </w:rPr>
+      </w:pPr>
+      <w:bookmarkStart w:id="11" w:name="_Ref98938574"/>
+      <w:r>
+        <w:rPr>
+          <w:lang w:val="en-VN"/>
+        </w:rPr>
+        <w:t>Y. Li, T. Zhang, and D. Tretter, “An overview of video abstraction techniques,” Hewlett Packard, Technical Reports, 01 2001.</w:t>
+      </w:r>
+      <w:bookmarkEnd w:id="11"/>
+    </w:p>
+    <w:p>
+      <w:pPr>
+        <w:pStyle w:val="references"/>
+        <w:rPr>
+          <w:lang w:val="en-VN"/>
+        </w:rPr>
+      </w:pPr>
+      <w:bookmarkStart w:id="12" w:name="_Ref98938587"/>
+      <w:r>
+        <w:rPr>
+          <w:lang w:val="en-VN"/>
+        </w:rPr>
+        <w:t>J. Calic, D. P. Gibson, and N. W. Campbell, “Efficient Layout of Comic-Like Video Summaries,” IEEE Trans. on Circuits and Systems for Video Technology, vol. 17, no. 7, pp. 931–936, July 2007.</w:t>
+      </w:r>
+      <w:bookmarkEnd w:id="12"/>
+    </w:p>
+    <w:p>
+      <w:pPr>
+        <w:pStyle w:val="references"/>
+        <w:rPr>
+          <w:lang w:val="en-VN"/>
+        </w:rPr>
+      </w:pPr>
+      <w:bookmarkStart w:id="13" w:name="_Ref98938589"/>
+      <w:r>
+        <w:rPr>
+          <w:lang w:val="en-VN"/>
+        </w:rPr>
+        <w:t>T. Wang, T. Mei, X. Hua, X. Liu, and H. Zhou, “Video Collage: A Novel Presentation of Video Sequence,” in 2007 IEEE Int. Conf. on Multimedia and Expo, July 2007, pp. 1479–1482.</w:t>
+      </w:r>
+      <w:bookmarkEnd w:id="13"/>
+    </w:p>
+    <w:p>
+      <w:pPr>
+        <w:pStyle w:val="references"/>
+        <w:rPr>
+          <w:lang w:val="en-VN"/>
+        </w:rPr>
+      </w:pPr>
+      <w:bookmarkStart w:id="14" w:name="_Ref98938723"/>
+      <w:r>
+        <w:rPr>
+          <w:lang w:val="en-VN"/>
+        </w:rPr>
+        <w:t>C. Szegedy, Wei Liu, Yangqing Jia, P. Sermanet, S. Reed, D. Anguelov, D. Erhan, V. Vanhoucke, and A. Rabinovich, “Going deeper with convolutions,” in 2015 IEEE/CVF Conf. on Computer Vision and Pattern Recognition (CVPR), June 2015, pp. 1–9.</w:t>
+      </w:r>
+      <w:bookmarkEnd w:id="14"/>
+    </w:p>
+    <w:p>
+      <w:pPr>
+        <w:pStyle w:val="references"/>
+        <w:rPr>
+          <w:lang w:val="en-VN"/>
+        </w:rPr>
+      </w:pPr>
+      <w:r>
+        <w:rPr>
+          <w:lang w:val="en-VN"/>
+        </w:rPr>
+        <w:t xml:space="preserve">C. Szegedy, V. Vanhoucke, S. Ioffe, J. Shlens, and Z. Wojna, “Rethinking the inception architecture for computer vision,” in 2016 </w:t>
+      </w:r>
+      <w:r>
+        <w:rPr>
+          <w:lang w:val="en-VN"/>
+        </w:rPr>
         <w:lastRenderedPageBreak/>
-        <w:t>M. Barbieri, L. Agnihotri, and N. Dimitrova, “Video summarization: methods and landscape,” in Internet Multimedia Management Systems IV, J. R. Smith, S. Panchanathan, and T. Zhang, Eds., vol. 5242, International Society for Optics and Photonics. SPIE, 2003, pp. 1 – 13.</w:t>
-      </w:r>
-      <w:bookmarkEnd w:id="0"/>
+        <w:t>IEEE/CVF Conf. on Computer Vision and Pattern Recognition (CVPR), 2016, pp. 2818–2826.</w:t>
+      </w:r>
     </w:p>
     <w:p>
       <w:pPr>
@@ -6480,50 +7045,14 @@
           <w:lang w:val="en-VN"/>
         </w:rPr>
       </w:pPr>
-      <w:bookmarkStart w:id="1" w:name="_Ref98286861"/>
-      <w:r>
-        <w:rPr>
-          <w:lang w:val="en-VN"/>
-        </w:rPr>
-        <w:t>Ying Li, Shih-Hung Lee, Chia-Hung Yeh, and C.-J. Kuo, “Techniques</w:t>
-      </w:r>
-      <w:r>
-        <w:rPr>
-          <w:lang w:val="vi-VN"/>
-        </w:rPr>
-        <w:t xml:space="preserve"> </w:t>
-      </w:r>
-      <w:r>
-        <w:rPr>
-          <w:lang w:val="en-VN"/>
-        </w:rPr>
-        <w:t>for movie content analysis and skimming: tutorial and overview</w:t>
-      </w:r>
-      <w:r>
-        <w:rPr>
-          <w:lang w:val="vi-VN"/>
-        </w:rPr>
-        <w:t xml:space="preserve"> </w:t>
-      </w:r>
-      <w:r>
-        <w:rPr>
-          <w:lang w:val="en-VN"/>
-        </w:rPr>
-        <w:t>on video abstraction techniques,” IEEE Signal Processing Magazine,</w:t>
-      </w:r>
-      <w:r>
-        <w:rPr>
-          <w:lang w:val="vi-VN"/>
-        </w:rPr>
-        <w:t xml:space="preserve"> </w:t>
-      </w:r>
-      <w:r>
-        <w:rPr>
-          <w:lang w:val="en-VN"/>
-        </w:rPr>
-        <w:t>vol. 23, no. 2, pp. 79–89, 2006.</w:t>
-      </w:r>
-      <w:bookmarkEnd w:id="1"/>
+      <w:bookmarkStart w:id="15" w:name="_Ref98938741"/>
+      <w:r>
+        <w:rPr>
+          <w:lang w:val="en-VN"/>
+        </w:rPr>
+        <w:t>A. Krizhevsky, I. Sutskever, and G. E. Hinton, “Imagenet classification with deep convolutional neural networks,” in Advances in Neural Information Processing Systems, 2012, pp. 1097–1105.</w:t>
+      </w:r>
+      <w:bookmarkEnd w:id="15"/>
     </w:p>
     <w:p>
       <w:pPr>
@@ -6532,14 +7061,14 @@
           <w:lang w:val="en-VN"/>
         </w:rPr>
       </w:pPr>
-      <w:bookmarkStart w:id="2" w:name="_Ref98286876"/>
-      <w:r>
-        <w:rPr>
-          <w:lang w:val="en-VN"/>
-        </w:rPr>
-        <w:t>B. T. Truong and S. Venkatesh, “Video Abstraction: A Systematic Review and Classification,” ACM Trans. Multimedia Comput. Commun. Appl., vol. 3, no. 1, p. 3–es, Feb. 2007.</w:t>
-      </w:r>
-      <w:bookmarkEnd w:id="2"/>
+      <w:bookmarkStart w:id="16" w:name="_Ref98938758"/>
+      <w:r>
+        <w:rPr>
+          <w:lang w:val="en-VN"/>
+        </w:rPr>
+        <w:t>K. He, X. Zhang, S. Ren, and J. Sun, “Deep residual learning for image recognition,” in 2016 IEEE/CVF Conf. on Computer Vision and Pattern Recognition (CVPR), 2016, pp. 770–778.</w:t>
+      </w:r>
+      <w:bookmarkEnd w:id="16"/>
     </w:p>
     <w:p>
       <w:pPr>
@@ -6548,14 +7077,14 @@
           <w:lang w:val="en-VN"/>
         </w:rPr>
       </w:pPr>
-      <w:bookmarkStart w:id="3" w:name="_Ref98286883"/>
-      <w:r>
-        <w:rPr>
-          <w:lang w:val="en-VN"/>
-        </w:rPr>
-        <w:t>A. G. Money and H. Agius, “Video summarisation: A conceptual framework and survey of the state of the art,” Journal of Visual Communication and Image Representation, vol. 19, no. 2, pp. 121 – 143, 2008.</w:t>
-      </w:r>
-      <w:bookmarkEnd w:id="3"/>
+      <w:bookmarkStart w:id="17" w:name="_Ref98938772"/>
+      <w:r>
+        <w:rPr>
+          <w:lang w:val="en-VN"/>
+        </w:rPr>
+        <w:t>K. Simonyan and A. Zisserman, “Very deep convolutional networks for large-scale image recognition,” in Int. Conf. on Learning Representations, 2015</w:t>
+      </w:r>
+      <w:bookmarkEnd w:id="17"/>
     </w:p>
     <w:p>
       <w:pPr>
@@ -6564,14 +7093,14 @@
           <w:lang w:val="en-VN"/>
         </w:rPr>
       </w:pPr>
-      <w:bookmarkStart w:id="4" w:name="_Ref98286898"/>
-      <w:r>
-        <w:rPr>
-          <w:lang w:val="en-VN"/>
-        </w:rPr>
-        <w:t>R. M. Jiang, A. H. Sadka, and D. Crookes, Advances in Video Summarization and Skimming. Berlin, Heidelberg: Springer Berlin Heidelberg, 2009, pp. 27–50.</w:t>
-      </w:r>
-      <w:bookmarkEnd w:id="4"/>
+      <w:bookmarkStart w:id="18" w:name="_Ref98938823"/>
+      <w:r>
+        <w:rPr>
+          <w:lang w:val="en-VN"/>
+        </w:rPr>
+        <w:t>K. Zhang, W.-L. Chao, F. Sha, and K. Grauman, “Video Summarization with Long Short-Term Memory,” in Europ. Conf. on Computer Vision (ECCV) 2016, B. Leibe, J. Matas, N. Sebe, and M. Welling, Eds. Cham: Springer International Publishing, 2016, pp. 766–782</w:t>
+      </w:r>
+      <w:bookmarkEnd w:id="18"/>
     </w:p>
     <w:p>
       <w:pPr>
@@ -6580,14 +7109,12 @@
           <w:lang w:val="en-VN"/>
         </w:rPr>
       </w:pPr>
-      <w:bookmarkStart w:id="5" w:name="_Ref98286909"/>
-      <w:r>
-        <w:rPr>
-          <w:lang w:val="en-VN"/>
-        </w:rPr>
-        <w:t>W. Hu, N. Xie, L. Li, X. Zeng, and S. Maybank, “A Survey on Visual Content-Based Video Indexing and Retrieval,” IEEE Trans. on Systems, Man, and Cybernetics, Part C (Applications and Reviews), vol. 41, no. 6, pp. 797–819, 2011.</w:t>
-      </w:r>
-      <w:bookmarkEnd w:id="5"/>
+      <w:r>
+        <w:rPr>
+          <w:lang w:val="en-VN"/>
+        </w:rPr>
+        <w:t>B. Zhao, X. Li, and X. Lu, “Hierarchical Recurrent Neural Network for Video Summarization,” in Proc. of the 2017 ACM on Multimedia Conf. (MM ’17). New York, NY, USA: ACM, 2017, pp. 863–871.</w:t>
+      </w:r>
     </w:p>
     <w:p>
       <w:pPr>
@@ -6596,14 +7123,12 @@
           <w:lang w:val="en-VN"/>
         </w:rPr>
       </w:pPr>
-      <w:bookmarkStart w:id="6" w:name="_Ref98286919"/>
-      <w:r>
-        <w:rPr>
-          <w:lang w:val="en-VN"/>
-        </w:rPr>
-        <w:t>M. Ajmal, M. H. Ashraf, M. Shakir, Y. Abbas, and F. A. Shah, “Video Summarization: Techniques and Classification,” in Computer Vision and Graphics, L. Bolc, R. Tadeusiewicz, L. J. Chmielewski, and K. Wojciechowski, Eds. Berlin, Heidelberg: Springer Berlin Heidelberg, 2012, pp. 1–13.</w:t>
-      </w:r>
-      <w:bookmarkEnd w:id="6"/>
+      <w:r>
+        <w:rPr>
+          <w:lang w:val="en-VN"/>
+        </w:rPr>
+        <w:t>L. Lebron Casas and E. Koblents, “Video Summarization with LSTM and Deep Attention Models,” in MultiMedia Modeling, I. Kompatsiaris, B. Huet, V. Mezaris, C. Gurrin, W.-H. Cheng, and S. Vrochidis, Eds. Cham: Springer International Publishing, 2019, pp. 67–79.</w:t>
+      </w:r>
     </w:p>
     <w:p>
       <w:pPr>
@@ -6612,14 +7137,12 @@
           <w:lang w:val="en-VN"/>
         </w:rPr>
       </w:pPr>
-      <w:bookmarkStart w:id="7" w:name="_Ref98286935"/>
-      <w:r>
-        <w:rPr>
-          <w:lang w:val="en-VN"/>
-        </w:rPr>
-        <w:t>A. G. del Molino, C. Tan, J. Lim, and A. Tan, “Summarization of Egocentric Videos: A Comprehensive Survey,” IEEE Trans. on HumanMachine Systems, vol. 47, no. 1, pp. 65–76, Feb 2017.</w:t>
-      </w:r>
-      <w:bookmarkEnd w:id="7"/>
+      <w:r>
+        <w:rPr>
+          <w:lang w:val="en-VN"/>
+        </w:rPr>
+        <w:t>J. Fajtl, H. S. Sokeh, V. Argyriou, D. Monekosso, and P. Remagnino, “Summarizing Videos with Attention,” in Asian Conf. on Computer Vision (ACCV) 2018 Workshops, G. Carneiro and S. You, Eds. Cham: Springer International Publishing, 2019, pp. 39–54.</w:t>
+      </w:r>
     </w:p>
     <w:p>
       <w:pPr>
@@ -6628,14 +7151,18 @@
           <w:lang w:val="en-VN"/>
         </w:rPr>
       </w:pPr>
-      <w:bookmarkStart w:id="8" w:name="_Ref98286944"/>
-      <w:r>
-        <w:rPr>
-          <w:lang w:val="en-VN"/>
-        </w:rPr>
-        <w:t>M. Basavarajaiah and P. Sharma, “Survey of Compressed Domain Video Summarization Techniques,” ACM Computing Surveys, vol. 52, no. 6, Oct. 2019.</w:t>
-      </w:r>
-      <w:bookmarkEnd w:id="8"/>
+      <w:r>
+        <w:rPr>
+          <w:lang w:val="en-VN"/>
+        </w:rPr>
+        <w:t>Z. Ji, K. Xiong, Y. Pang, and X. Li, “Video Summarization With Attention-Based Encoder–Decoder Networks,” IEEE Trans. on Circuits and Systems for Video Technology, vol. 30, no. 6, pp. 1709–1717, 2020</w:t>
+      </w:r>
+      <w:r>
+        <w:rPr>
+          <w:lang w:val="vi-VN"/>
+        </w:rPr>
+        <w:t>.</w:t>
+      </w:r>
     </w:p>
     <w:p>
       <w:pPr>
@@ -6644,14 +7171,12 @@
           <w:lang w:val="en-VN"/>
         </w:rPr>
       </w:pPr>
-      <w:bookmarkStart w:id="9" w:name="_Ref98287022"/>
-      <w:r>
-        <w:rPr>
-          <w:lang w:val="en-VN"/>
-        </w:rPr>
-        <w:t>V. V. K., D. Sen, and B. Raman, “Video Skimming: Taxonomy and Comprehensive Survey,” ACM Computing Surveys, vol. 52, no. 5, Sep. 2019.</w:t>
-      </w:r>
-      <w:bookmarkEnd w:id="9"/>
+      <w:r>
+        <w:rPr>
+          <w:lang w:val="en-VN"/>
+        </w:rPr>
+        <w:t>Z. Ji, F. Jiao, Y. Pang, and L. Shao, “Deep attentive and semantic preserving video summarization,” Neurocomputing, vol. 405, pp. 200 – 207, 2020.</w:t>
+      </w:r>
     </w:p>
     <w:p>
       <w:pPr>
@@ -6664,7 +7189,7 @@
         <w:rPr>
           <w:lang w:val="en-VN"/>
         </w:rPr>
-        <w:t>M. Gygli, H. Grabner, and L. V. Gool, “Video summarization by learning submodular mixtures of objectives,” in 2015 IEEE/CVF Conf. on Computer Vision and Pattern Recognition (CVPR), June 2015, pp. 3090–3098.</w:t>
+        <w:t>M. Rochan, L. Ye, and Y. Wang, “Video Summarization Using Fully Convolutional Sequence Networks,” in Europ. Conf. on Computer Vision (ECCV) 2018, V. Ferrari, M. Hebert, C. Sminchisescu, and Y. Weiss, Eds. Cham: Springer International Publishing, 2018, pp. 358–374.</w:t>
       </w:r>
     </w:p>
     <w:p>
@@ -6678,7 +7203,7 @@
         <w:rPr>
           <w:lang w:val="en-VN"/>
         </w:rPr>
-        <w:t>K. Zhang, W.-L. Chao, F. Sha, and K. Grauman, “Summary Transfer: Exemplar-Based Subset Selection for Video Summarization,” in 2016 IEEE/CVF Conf. on Computer Vision and Pattern Recognition (CVPR), 2016, pp. 1059–1067.</w:t>
+        <w:t>L. Feng, Z. Li, Z. Kuang, and W. Zhang, “Extractive Video Summarizer with Memory Augmented Neural Networks,” in Proc. of the 26th ACM Int. Conf. on Multimedia (MM ’18). New York, NY, USA: ACM, 2018, pp. 976–983.</w:t>
       </w:r>
     </w:p>
     <w:p>
@@ -6688,14 +7213,12 @@
           <w:lang w:val="en-VN"/>
         </w:rPr>
       </w:pPr>
-      <w:bookmarkStart w:id="10" w:name="_Ref98287143"/>
-      <w:r>
-        <w:rPr>
-          <w:lang w:val="en-VN"/>
-        </w:rPr>
-        <w:t>M. Ma, S. Mei, S. Wan, Z. Wang, D. D. Feng, and M. Bennamoun, “Similarity based block sparse subset selection for video summarization,” IEEE Trans. on Circuits and Systems for Video Technology, pp. 1–1, 2020.</w:t>
-      </w:r>
-      <w:bookmarkEnd w:id="10"/>
+      <w:r>
+        <w:rPr>
+          <w:lang w:val="en-VN"/>
+        </w:rPr>
+        <w:t>J. Wang, W. Wang, Z. Wang, L. Wang, D. Feng, and T. Tan, “Stacked Memory Network for Video Summarization,” in Proc. of the 27th ACM Int. Conf. on Multimedia (MM ’19). New York, NY, USA: ACM, 2019, p. 836–844.</w:t>
+      </w:r>
     </w:p>
     <w:p>
       <w:pPr>
@@ -6704,14 +7227,12 @@
           <w:lang w:val="en-VN"/>
         </w:rPr>
       </w:pPr>
-      <w:bookmarkStart w:id="11" w:name="_Ref98938574"/>
-      <w:r>
-        <w:rPr>
-          <w:lang w:val="en-VN"/>
-        </w:rPr>
-        <w:t>Y. Li, T. Zhang, and D. Tretter, “An overview of video abstraction techniques,” Hewlett Packard, Technical Reports, 01 2001.</w:t>
-      </w:r>
-      <w:bookmarkEnd w:id="11"/>
+      <w:r>
+        <w:rPr>
+          <w:lang w:val="en-VN"/>
+        </w:rPr>
+        <w:t>M. Elfeki and A. Borji, “Video Summarization Via Actionness Ranking,” in IEEE Winter Conf. on Applications of Computer Vision (WACV), Waikoloa Village, HI, USA, January 7-11, 2019, Jan 2019, pp. 754–763.</w:t>
+      </w:r>
     </w:p>
     <w:p>
       <w:pPr>
@@ -6720,14 +7241,14 @@
           <w:lang w:val="en-VN"/>
         </w:rPr>
       </w:pPr>
-      <w:bookmarkStart w:id="12" w:name="_Ref98938587"/>
-      <w:r>
-        <w:rPr>
-          <w:lang w:val="en-VN"/>
-        </w:rPr>
-        <w:t>J. Calic, D. P. Gibson, and N. W. Campbell, “Efficient Layout of Comic-Like Video Summaries,” IEEE Trans. on Circuits and Systems for Video Technology, vol. 17, no. 7, pp. 931–936, July 2007.</w:t>
-      </w:r>
-      <w:bookmarkEnd w:id="12"/>
+      <w:bookmarkStart w:id="19" w:name="_Ref98966409"/>
+      <w:r>
+        <w:rPr>
+          <w:lang w:val="en-VN"/>
+        </w:rPr>
+        <w:t>B. Mahasseni, M. Lam, and S. Todorovic, “Unsupervised Video Summarization with Adversarial LSTM Networks,” in 2017 IEEE/CVF Conf. on Computer Vision and Pattern Recognition (CVPR), 2017, pp. 2982–2991.</w:t>
+      </w:r>
+      <w:bookmarkEnd w:id="19"/>
     </w:p>
     <w:p>
       <w:pPr>
@@ -6736,14 +7257,12 @@
           <w:lang w:val="en-VN"/>
         </w:rPr>
       </w:pPr>
-      <w:bookmarkStart w:id="13" w:name="_Ref98938589"/>
-      <w:r>
-        <w:rPr>
-          <w:lang w:val="en-VN"/>
-        </w:rPr>
-        <w:t>T. Wang, T. Mei, X. Hua, X. Liu, and H. Zhou, “Video Collage: A Novel Presentation of Video Sequence,” in 2007 IEEE Int. Conf. on Multimedia and Expo, July 2007, pp. 1479–1482.</w:t>
-      </w:r>
-      <w:bookmarkEnd w:id="13"/>
+      <w:r>
+        <w:rPr>
+          <w:lang w:val="en-VN"/>
+        </w:rPr>
+        <w:t>E. Apostolidis, A. I. Metsai, E. Adamantidou, V. Mezaris, and I. Patras, “A stepwise, label-based approach for improving the adversarial training in unsupervised video summarization,” in Proc. of the 1st Int. Workshop on AI for Smart TV Content Production, Access and Delivery (AI4TV ’19). New York, NY, USA: ACM, 2019, pp. 17–25.</w:t>
+      </w:r>
     </w:p>
     <w:p>
       <w:pPr>
@@ -6752,14 +7271,12 @@
           <w:lang w:val="en-VN"/>
         </w:rPr>
       </w:pPr>
-      <w:bookmarkStart w:id="14" w:name="_Ref98938723"/>
-      <w:r>
-        <w:rPr>
-          <w:lang w:val="en-VN"/>
-        </w:rPr>
-        <w:t>C. Szegedy, Wei Liu, Yangqing Jia, P. Sermanet, S. Reed, D. Anguelov, D. Erhan, V. Vanhoucke, and A. Rabinovich, “Going deeper with convolutions,” in 2015 IEEE/CVF Conf. on Computer Vision and Pattern Recognition (CVPR), June 2015, pp. 1–9.</w:t>
-      </w:r>
-      <w:bookmarkEnd w:id="14"/>
+      <w:r>
+        <w:rPr>
+          <w:lang w:val="en-VN"/>
+        </w:rPr>
+        <w:t>T. Fu, S. Tai, and H. Chen, “Attentive and Adversarial Learning for Video Summarization,” in IEEE Winter Conf. on Applications of Computer Vision (WACV), Waikoloa Village, HI, USA, January 7-11, 2019, 2019, pp. 1579–1587.</w:t>
+      </w:r>
     </w:p>
     <w:p>
       <w:pPr>
@@ -6772,7 +7289,7 @@
         <w:rPr>
           <w:lang w:val="en-VN"/>
         </w:rPr>
-        <w:t>C. Szegedy, V. Vanhoucke, S. Ioffe, J. Shlens, and Z. Wojna, “Rethinking the inception architecture for computer vision,” in 2016 IEEE/CVF Conf. on Computer Vision and Pattern Recognition (CVPR), 2016, pp. 2818–2826.</w:t>
+        <w:t>Y. Jung, D. Cho, D. Kim, S. Woo, and I. S. Kweon, “Discriminative feature learning for unsupervised video summarization,” in Proc. of the 2019 AAAI Conf. on Artificial Intelligence, 2019.</w:t>
       </w:r>
     </w:p>
     <w:p>
@@ -6782,14 +7299,12 @@
           <w:lang w:val="en-VN"/>
         </w:rPr>
       </w:pPr>
-      <w:bookmarkStart w:id="15" w:name="_Ref98938741"/>
-      <w:r>
-        <w:rPr>
-          <w:lang w:val="en-VN"/>
-        </w:rPr>
-        <w:t>A. Krizhevsky, I. Sutskever, and G. E. Hinton, “Imagenet classification with deep convolutional neural networks,” in Advances in Neural Information Processing Systems, 2012, pp. 1097–1105.</w:t>
-      </w:r>
-      <w:bookmarkEnd w:id="15"/>
+      <w:r>
+        <w:rPr>
+          <w:lang w:val="en-VN"/>
+        </w:rPr>
+        <w:t>L. Yuan, F. E. H. Tay, P. Li, L. Zhou, and J. Feng, “Cycle-SUM: CycleConsistent Adversarial LSTM Networks for Unsupervised Video Summarization,” in Proc. of the 2019 AAAI Conf. on Artificial Intelligence, 2019.</w:t>
+      </w:r>
     </w:p>
     <w:p>
       <w:pPr>
@@ -6798,14 +7313,18 @@
           <w:lang w:val="en-VN"/>
         </w:rPr>
       </w:pPr>
-      <w:bookmarkStart w:id="16" w:name="_Ref98938758"/>
-      <w:r>
-        <w:rPr>
-          <w:lang w:val="en-VN"/>
-        </w:rPr>
-        <w:t>K. He, X. Zhang, S. Ren, and J. Sun, “Deep residual learning for image recognition,” in 2016 IEEE/CVF Conf. on Computer Vision and Pattern Recognition (CVPR), 2016, pp. 770–778.</w:t>
-      </w:r>
-      <w:bookmarkEnd w:id="16"/>
+      <w:r>
+        <w:rPr>
+          <w:lang w:val="en-VN"/>
+        </w:rPr>
+        <w:t xml:space="preserve">E. Apostolidis, E. Adamantidou, A. I. Metsai, V. Mezaris, and I. Patras, “Unsupervised Video Summarization via Attention-Driven </w:t>
+      </w:r>
+      <w:r>
+        <w:rPr>
+          <w:lang w:val="en-VN"/>
+        </w:rPr>
+        <w:t>Adversarial Learning,” in Proc. of the 26th Int. Conf. on Multimedia Modeling (MMM 2020). Cham: Springer International Publishing, 2020, pp. 492–504.</w:t>
+      </w:r>
     </w:p>
     <w:p>
       <w:pPr>
@@ -6814,14 +7333,12 @@
           <w:lang w:val="en-VN"/>
         </w:rPr>
       </w:pPr>
-      <w:bookmarkStart w:id="17" w:name="_Ref98938772"/>
-      <w:r>
-        <w:rPr>
-          <w:lang w:val="en-VN"/>
-        </w:rPr>
-        <w:t>K. Simonyan and A. Zisserman, “Very deep convolutional networks for large-scale image recognition,” in Int. Conf. on Learning Representations, 2015</w:t>
-      </w:r>
-      <w:bookmarkEnd w:id="17"/>
+      <w:r>
+        <w:rPr>
+          <w:lang w:val="en-VN"/>
+        </w:rPr>
+        <w:t>X. He, Y. Hua, T. Song, Z. Zhang, Z. Xue, R. Ma, N. Robertson, and H. Guan, “Unsupervised Video Summarization with Attentive Conditional Generative Adversarial Networks,” in Proc. of the 27th ACM Int. Conf. on Multimedia (MM ’19). New York, NY, USA: ACM, 2019, pp. 2296–2304.</w:t>
+      </w:r>
     </w:p>
     <w:p>
       <w:pPr>
@@ -6830,14 +7347,12 @@
           <w:lang w:val="en-VN"/>
         </w:rPr>
       </w:pPr>
-      <w:bookmarkStart w:id="18" w:name="_Ref98938823"/>
-      <w:r>
-        <w:rPr>
-          <w:lang w:val="en-VN"/>
-        </w:rPr>
-        <w:t>K. Zhang, W.-L. Chao, F. Sha, and K. Grauman, “Video Summarization with Long Short-Term Memory,” in Europ. Conf. on Computer Vision (ECCV) 2016, B. Leibe, J. Matas, N. Sebe, and M. Welling, Eds. Cham: Springer International Publishing, 2016, pp. 766–782</w:t>
-      </w:r>
-      <w:bookmarkEnd w:id="18"/>
+      <w:r>
+        <w:rPr>
+          <w:lang w:val="en-VN"/>
+        </w:rPr>
+        <w:t>M. Rochan and Y. Wang, “Video Summarization by Learning From Unpaired Data,” in 2019 IEEE/CVF Conf. on Computer Vision and Pattern Recognition (CVPR), June 2019, pp. 7894–7903.</w:t>
+      </w:r>
     </w:p>
     <w:p>
       <w:pPr>
@@ -6850,7 +7365,7 @@
         <w:rPr>
           <w:lang w:val="en-VN"/>
         </w:rPr>
-        <w:t>B. Zhao, X. Li, and X. Lu, “Hierarchical Recurrent Neural Network for Video Summarization,” in Proc. of the 2017 ACM on Multimedia Conf. (MM ’17). New York, NY, USA: ACM, 2017, pp. 863–871.</w:t>
+        <w:t>K. Zhou and Y. Qiao, “Deep Reinforcement Learning for Unsupervised Video Summarization with Diversity-Representativeness Reward,” in Proc. of the 2018 AAAI Conf. on Artificial Intelligence, 2018.</w:t>
       </w:r>
     </w:p>
     <w:p>
@@ -6864,7 +7379,7 @@
         <w:rPr>
           <w:lang w:val="en-VN"/>
         </w:rPr>
-        <w:t>L. Lebron Casas and E. Koblents, “Video Summarization with LSTM and Deep Attention Models,” in MultiMedia Modeling, I. Kompatsiaris, B. Huet, V. Mezaris, C. Gurrin, W.-H. Cheng, and S. Vrochidis, Eds. Cham: Springer International Publishing, 2019, pp. 67–79.</w:t>
+        <w:t>N. Gonuguntla, B. Mandal, N. Puhan et al., “Enhanced Deep Video Summarization Network,” in 2019 British Machine Vision Conf. (BMVC), 2019.</w:t>
       </w:r>
     </w:p>
     <w:p>
@@ -6878,7 +7393,7 @@
         <w:rPr>
           <w:lang w:val="en-VN"/>
         </w:rPr>
-        <w:t>J. Fajtl, H. S. Sokeh, V. Argyriou, D. Monekosso, and P. Remagnino, “Summarizing Videos with Attention,” in Asian Conf. on Computer Vision (ACCV) 2018 Workshops, G. Carneiro and S. You, Eds. Cham: Springer International Publishing, 2019, pp. 39–54.</w:t>
+        <w:t>B. Zhao, X. Li, and X. Lu, “Property-constrained dual learning for video summarization,” IEEE Trans. on Neural Networks and Learning Systems, vol. 31, no. 10, pp. 3989–4000, 2020.</w:t>
       </w:r>
     </w:p>
     <w:p>
@@ -6892,13 +7407,7 @@
         <w:rPr>
           <w:lang w:val="en-VN"/>
         </w:rPr>
-        <w:t>Z. Ji, K. Xiong, Y. Pang, and X. Li, “Video Summarization With Attention-Based Encoder–Decoder Networks,” IEEE Trans. on Circuits and Systems for Video Technology, vol. 30, no. 6, pp. 1709–1717, 2020</w:t>
-      </w:r>
-      <w:r>
-        <w:rPr>
-          <w:lang w:val="vi-VN"/>
-        </w:rPr>
-        <w:t>.</w:t>
+        <w:t>S. Cai, W. Zuo, L. S. Davis, and L. Zhang, “Weakly-Supervised Video Summarization Using Variational Encoder-Decoder and Web Prior,” in Europ. Conf. on Computer Vision (ECCV) 2018, V. Ferrari, M. Hebert, C. Sminchisescu, and Y. Weiss, Eds. Cham: Springer International Publishing, 2018, pp. 193–210.</w:t>
       </w:r>
     </w:p>
     <w:p>
@@ -6912,7 +7421,7 @@
         <w:rPr>
           <w:lang w:val="en-VN"/>
         </w:rPr>
-        <w:t>Z. Ji, F. Jiao, Y. Pang, and L. Shao, “Deep attentive and semantic preserving video summarization,” Neurocomputing, vol. 405, pp. 200 – 207, 2020.</w:t>
+        <w:t>Y. Chen, L. Tao, X. Wang, and T. Yamasaki, “Weakly Supervised Video Summarization by Hierarchical Reinforcement Learning,” in Proc. of the ACM Multimedia Asia (MMAsia ’19). New York, NY, USA: ACM, 2019.</w:t>
       </w:r>
     </w:p>
     <w:p>
@@ -6926,7 +7435,7 @@
         <w:rPr>
           <w:lang w:val="en-VN"/>
         </w:rPr>
-        <w:t>M. Rochan, L. Ye, and Y. Wang, “Video Summarization Using Fully Convolutional Sequence Networks,” in Europ. Conf. on Computer Vision (ECCV) 2018, V. Ferrari, M. Hebert, C. Sminchisescu, and Y. Weiss, Eds. Cham: Springer International Publishing, 2018, pp. 358–374.</w:t>
+        <w:t>K. Zhou, T. Xiang, and A. Cavallaro, “Video Summarisation by Classification with Deep Reinforcement Learning,” in 2018 British Machine Vision Conf. (BMVC), 2018.</w:t>
       </w:r>
     </w:p>
     <w:p>
@@ -6940,7 +7449,7 @@
         <w:rPr>
           <w:lang w:val="en-VN"/>
         </w:rPr>
-        <w:t>L. Feng, Z. Li, Z. Kuang, and W. Zhang, “Extractive Video Summarizer with Memory Augmented Neural Networks,” in Proc. of the 26th ACM Int. Conf. on Multimedia (MM ’18). New York, NY, USA: ACM, 2018, pp. 976–983.</w:t>
+        <w:t>Y. Yuan, T. Mei, P. Cui, and W. Zhu, “Video Summarization by Learning Deep Side Semantic Embedding,” IEEE Trans. on Circuits and Systems for Video Technology, vol. 29, no. 1, pp. 226–237, Jan 2019.</w:t>
       </w:r>
     </w:p>
     <w:p>
@@ -6954,7 +7463,7 @@
         <w:rPr>
           <w:lang w:val="en-VN"/>
         </w:rPr>
-        <w:t>J. Wang, W. Wang, Z. Wang, L. Wang, D. Feng, and T. Tan, “Stacked Memory Network for Video Summarization,” in Proc. of the 27th ACM Int. Conf. on Multimedia (MM ’19). New York, NY, USA: ACM, 2019, p. 836–844.</w:t>
+        <w:t>E. Apostolidis, E. Adamantidou, A. I. Metsai, V. Mezaris, and I. Patras, “AC-SUM-GAN: Connecting Actor-Critic and Generative Adversarial Networks for Unsupervised Video Summarization,” IEEE Trans. on Circuits and Systems for Video Technology, pp. 1–1, 2020.</w:t>
       </w:r>
     </w:p>
     <w:p>
@@ -6968,7 +7477,7 @@
         <w:rPr>
           <w:lang w:val="en-VN"/>
         </w:rPr>
-        <w:t>M. Elfeki and A. Borji, “Video Summarization Via Actionness Ranking,” in IEEE Winter Conf. on Applications of Computer Vision (WACV), Waikoloa Village, HI, USA, January 7-11, 2019, Jan 2019, pp. 754–763.</w:t>
+        <w:t>Y. Jung, D. Cho, S. Woo, and I. S. Kweon, “Global-and-local relative position embedding for unsupervised video summarization,” in Europ. Conf. on Computer Vision (ECCV) 2020, A. Vedaldi, H. Bischof, T. Brox, and J.-M. Frahm, Eds. Cham: Springer International Publishing, 2020, pp. 167–183.</w:t>
       </w:r>
     </w:p>
     <w:p>
@@ -6978,254 +7487,13 @@
           <w:lang w:val="en-VN"/>
         </w:rPr>
       </w:pPr>
-      <w:bookmarkStart w:id="19" w:name="_Ref98966409"/>
-      <w:r>
-        <w:rPr>
-          <w:lang w:val="en-VN"/>
-        </w:rPr>
-        <w:t>B. Mahasseni, M. Lam, and S. Todorovic, “Unsupervised Video Summarization with Adversarial LSTM Networks,” in 2017 IEEE/CVF Conf. on Computer Vision and Pattern Recognition (CVPR), 2017, pp. 2982–2991.</w:t>
-      </w:r>
-      <w:bookmarkEnd w:id="19"/>
-    </w:p>
-    <w:p>
-      <w:pPr>
-        <w:pStyle w:val="references"/>
-        <w:rPr>
-          <w:lang w:val="en-VN"/>
-        </w:rPr>
-      </w:pPr>
-      <w:r>
-        <w:rPr>
-          <w:lang w:val="en-VN"/>
-        </w:rPr>
-        <w:t>E. Apostolidis, A. I. Metsai, E. Adamantidou, V. Mezaris, and I. Patras, “A stepwise, label-based approach for improving the adversarial training in unsupervised video summarization,” in Proc. of the 1st Int. Workshop on AI for Smart TV Content Production, Access and Delivery (AI4TV ’19). New York, NY, USA: ACM, 2019, pp. 17–25.</w:t>
-      </w:r>
-    </w:p>
-    <w:p>
-      <w:pPr>
-        <w:pStyle w:val="references"/>
-        <w:rPr>
-          <w:lang w:val="en-VN"/>
-        </w:rPr>
-      </w:pPr>
-      <w:r>
-        <w:rPr>
-          <w:lang w:val="en-VN"/>
-        </w:rPr>
-        <w:t>T. Fu, S. Tai, and H. Chen, “Attentive and Adversarial Learning for Video Summarization,” in IEEE Winter Conf. on Applications of Computer Vision (WACV), Waikoloa Village, HI, USA, January 7-11, 2019, 2019, pp. 1579–1587.</w:t>
-      </w:r>
-    </w:p>
-    <w:p>
-      <w:pPr>
-        <w:pStyle w:val="references"/>
-        <w:rPr>
-          <w:lang w:val="en-VN"/>
-        </w:rPr>
-      </w:pPr>
-      <w:r>
-        <w:rPr>
-          <w:lang w:val="en-VN"/>
-        </w:rPr>
-        <w:t>Y. Jung, D. Cho, D. Kim, S. Woo, and I. S. Kweon, “Discriminative feature learning for unsupervised video summarization,” in Proc. of the 2019 AAAI Conf. on Artificial Intelligence, 2019.</w:t>
-      </w:r>
-    </w:p>
-    <w:p>
-      <w:pPr>
-        <w:pStyle w:val="references"/>
-        <w:rPr>
-          <w:lang w:val="en-VN"/>
-        </w:rPr>
-      </w:pPr>
-      <w:r>
-        <w:rPr>
-          <w:lang w:val="en-VN"/>
-        </w:rPr>
-        <w:t>L. Yuan, F. E. H. Tay, P. Li, L. Zhou, and J. Feng, “Cycle-SUM: CycleConsistent Adversarial LSTM Networks for Unsupervised Video Summarization,” in Proc. of the 2019 AAAI Conf. on Artificial Intelligence, 2019.</w:t>
-      </w:r>
-    </w:p>
-    <w:p>
-      <w:pPr>
-        <w:pStyle w:val="references"/>
-        <w:rPr>
-          <w:lang w:val="en-VN"/>
-        </w:rPr>
-      </w:pPr>
-      <w:r>
-        <w:rPr>
-          <w:lang w:val="en-VN"/>
-        </w:rPr>
-        <w:t>E. Apostolidis, E. Adamantidou, A. I. Metsai, V. Mezaris, and I. Patras, “Unsupervised Video Summarization via Attention-Driven Adversarial Learning,” in Proc. of the 26th Int. Conf. on Multimedia Modeling (MMM 2020). Cham: Springer International Publishing, 2020, pp. 492–504.</w:t>
-      </w:r>
-    </w:p>
-    <w:p>
-      <w:pPr>
-        <w:pStyle w:val="references"/>
-        <w:rPr>
-          <w:lang w:val="en-VN"/>
-        </w:rPr>
-      </w:pPr>
-      <w:r>
-        <w:rPr>
-          <w:lang w:val="en-VN"/>
-        </w:rPr>
-        <w:t>X. He, Y. Hua, T. Song, Z. Zhang, Z. Xue, R. Ma, N. Robertson, and H. Guan, “Unsupervised Video Summarization with Attentive Conditional Generative Adversarial Networks,” in Proc. of the 27th ACM Int. Conf. on Multimedia (MM ’19). New York, NY, USA: ACM, 2019, pp. 2296–2304.</w:t>
-      </w:r>
-    </w:p>
-    <w:p>
-      <w:pPr>
-        <w:pStyle w:val="references"/>
-        <w:rPr>
-          <w:lang w:val="en-VN"/>
-        </w:rPr>
-      </w:pPr>
-      <w:r>
-        <w:rPr>
-          <w:lang w:val="en-VN"/>
-        </w:rPr>
-        <w:t>M. Rochan and Y. Wang, “Video Summarization by Learning From Unpaired Data,” in 2019 IEEE/CVF Conf. on Computer Vision and Pattern Recognition (CVPR), June 2019, pp. 7894–7903.</w:t>
-      </w:r>
-    </w:p>
-    <w:p>
-      <w:pPr>
-        <w:pStyle w:val="references"/>
-        <w:rPr>
-          <w:lang w:val="en-VN"/>
-        </w:rPr>
-      </w:pPr>
-      <w:r>
-        <w:rPr>
-          <w:lang w:val="en-VN"/>
-        </w:rPr>
-        <w:lastRenderedPageBreak/>
-        <w:t>K. Zhou and Y. Qiao, “Deep Reinforcement Learning for Unsupervised Video Summarization with Diversity-Representativeness Reward,” in Proc. of the 2018 AAAI Conf. on Artificial Intelligence, 2018.</w:t>
-      </w:r>
-    </w:p>
-    <w:p>
-      <w:pPr>
-        <w:pStyle w:val="references"/>
-        <w:rPr>
-          <w:lang w:val="en-VN"/>
-        </w:rPr>
-      </w:pPr>
-      <w:r>
-        <w:rPr>
-          <w:lang w:val="en-VN"/>
-        </w:rPr>
-        <w:t>N. Gonuguntla, B. Mandal, N. Puhan et al., “Enhanced Deep Video Summarization Network,” in 2019 British Machine Vision Conf. (BMVC), 2019.</w:t>
-      </w:r>
-    </w:p>
-    <w:p>
-      <w:pPr>
-        <w:pStyle w:val="references"/>
-        <w:rPr>
-          <w:lang w:val="en-VN"/>
-        </w:rPr>
-      </w:pPr>
-      <w:r>
-        <w:rPr>
-          <w:lang w:val="en-VN"/>
-        </w:rPr>
-        <w:t>B. Zhao, X. Li, and X. Lu, “Property-constrained dual learning for video summarization,” IEEE Trans. on Neural Networks and Learning Systems, vol. 31, no. 10, pp. 3989–4000, 2020.</w:t>
-      </w:r>
-    </w:p>
-    <w:p>
-      <w:pPr>
-        <w:pStyle w:val="references"/>
-        <w:rPr>
-          <w:lang w:val="en-VN"/>
-        </w:rPr>
-      </w:pPr>
-      <w:r>
-        <w:rPr>
-          <w:lang w:val="en-VN"/>
-        </w:rPr>
-        <w:t>S. Cai, W. Zuo, L. S. Davis, and L. Zhang, “Weakly-Supervised Video Summarization Using Variational Encoder-Decoder and Web Prior,” in Europ. Conf. on Computer Vision (ECCV) 2018, V. Ferrari, M. Hebert, C. Sminchisescu, and Y. Weiss, Eds. Cham: Springer International Publishing, 2018, pp. 193–210.</w:t>
-      </w:r>
-    </w:p>
-    <w:p>
-      <w:pPr>
-        <w:pStyle w:val="references"/>
-        <w:rPr>
-          <w:lang w:val="en-VN"/>
-        </w:rPr>
-      </w:pPr>
-      <w:r>
-        <w:rPr>
-          <w:lang w:val="en-VN"/>
-        </w:rPr>
-        <w:t>Y. Chen, L. Tao, X. Wang, and T. Yamasaki, “Weakly Supervised Video Summarization by Hierarchical Reinforcement Learning,” in Proc. of the ACM Multimedia Asia (MMAsia ’19). New York, NY, USA: ACM, 2019.</w:t>
-      </w:r>
-    </w:p>
-    <w:p>
-      <w:pPr>
-        <w:pStyle w:val="references"/>
-        <w:rPr>
-          <w:lang w:val="en-VN"/>
-        </w:rPr>
-      </w:pPr>
-      <w:r>
-        <w:rPr>
-          <w:lang w:val="en-VN"/>
-        </w:rPr>
-        <w:t>K. Zhou, T. Xiang, and A. Cavallaro, “Video Summarisation by Classification with Deep Reinforcement Learning,” in 2018 British Machine Vision Conf. (BMVC), 2018.</w:t>
-      </w:r>
-    </w:p>
-    <w:p>
-      <w:pPr>
-        <w:pStyle w:val="references"/>
-        <w:rPr>
-          <w:lang w:val="en-VN"/>
-        </w:rPr>
-      </w:pPr>
-      <w:r>
-        <w:rPr>
-          <w:lang w:val="en-VN"/>
-        </w:rPr>
-        <w:t>Y. Yuan, T. Mei, P. Cui, and W. Zhu, “Video Summarization by Learning Deep Side Semantic Embedding,” IEEE Trans. on Circuits and Systems for Video Technology, vol. 29, no. 1, pp. 226–237, Jan 2019.</w:t>
-      </w:r>
-    </w:p>
-    <w:p>
-      <w:pPr>
-        <w:pStyle w:val="references"/>
-        <w:rPr>
-          <w:lang w:val="en-VN"/>
-        </w:rPr>
-      </w:pPr>
-      <w:r>
-        <w:rPr>
-          <w:lang w:val="en-VN"/>
-        </w:rPr>
-        <w:t>E. Apostolidis, E. Adamantidou, A. I. Metsai, V. Mezaris, and I. Patras, “AC-SUM-GAN: Connecting Actor-Critic and Generative Adversarial Networks for Unsupervised Video Summarization,” IEEE Trans. on Circuits and Systems for Video Technology, pp. 1–1, 2020.</w:t>
-      </w:r>
-    </w:p>
-    <w:p>
-      <w:pPr>
-        <w:pStyle w:val="references"/>
-        <w:rPr>
-          <w:lang w:val="en-VN"/>
-        </w:rPr>
-      </w:pPr>
-      <w:r>
-        <w:rPr>
-          <w:lang w:val="en-VN"/>
-        </w:rPr>
-        <w:t>Y. Jung, D. Cho, S. Woo, and I. S. Kweon, “Global-and-local relative position embedding for unsupervised video summarization,” in Europ. Conf. on Computer Vision (ECCV) 2020, A. Vedaldi, H. Bischof, T. Brox, and J.-M. Frahm, Eds. Cham: Springer International Publishing, 2020, pp. 167–183.</w:t>
-      </w:r>
-    </w:p>
-    <w:p>
-      <w:pPr>
-        <w:pStyle w:val="references"/>
-        <w:rPr>
-          <w:lang w:val="en-VN"/>
-        </w:rPr>
-      </w:pPr>
       <w:r>
         <w:rPr>
           <w:lang w:val="en-VN"/>
         </w:rPr>
         <w:t xml:space="preserve">G. Yaliniz and N. Ikizler-Cinbis, “Using independently recurrent networks for reinforcement learning based unsupervised video summarization,” Multimedia Tools and Applications, vol. 80, no. 12, pp. 17 827–17 847, 2021. [Online]. Available: </w:t>
       </w:r>
-      <w:hyperlink r:id="rId14" w:history="1">
+      <w:hyperlink r:id="rId15" w:history="1">
         <w:r>
           <w:rPr>
             <w:rStyle w:val="Hyperlink"/>
@@ -7260,7 +7528,7 @@
         </w:rPr>
         <w:t xml:space="preserve">Available: </w:t>
       </w:r>
-      <w:hyperlink r:id="rId15" w:history="1">
+      <w:hyperlink r:id="rId16" w:history="1">
         <w:r>
           <w:rPr>
             <w:rStyle w:val="Hyperlink"/>
@@ -7363,9 +7631,16 @@
         <w:rPr>
           <w:lang w:val="en-VN"/>
         </w:rPr>
-        <w:t xml:space="preserve">M. Gygli, H. Grabner, H. Riemenschneider, and L. Van Gool, “Creating Summaries from User Videos,” in Europ. Conf. on Computer Vision (ECCV) 2014, D. Fleet, T. Pajdla, B. Schiele, and T. Tuytelaars, Eds. Cham: Springer International Publishing, 2014, pp. 505–520. [Online]. Available: </w:t>
-      </w:r>
-      <w:hyperlink r:id="rId16" w:history="1">
+        <w:t xml:space="preserve">M. Gygli, H. Grabner, H. Riemenschneider, and L. Van Gool, “Creating Summaries from User Videos,” in Europ. Conf. on Computer Vision (ECCV) 2014, D. Fleet, T. Pajdla, B. Schiele, and T. Tuytelaars, </w:t>
+      </w:r>
+      <w:r>
+        <w:rPr>
+          <w:lang w:val="en-VN"/>
+        </w:rPr>
+        <w:lastRenderedPageBreak/>
+        <w:t xml:space="preserve">Eds. Cham: Springer International Publishing, 2014, pp. 505–520. [Online]. Available: </w:t>
+      </w:r>
+      <w:hyperlink r:id="rId17" w:history="1">
         <w:r>
           <w:rPr>
             <w:rStyle w:val="Hyperlink"/>
@@ -7392,7 +7667,7 @@
         </w:rPr>
         <w:t xml:space="preserve">Y. Song, J. Vallmitjana, A. Stent, and A. Jaimes, “TVSum: Summarizing web videos using titles,” in 2015 IEEE/CVF Conf. on Computer Vision and Pattern Recognition (CVPR), June 2015, pp. 5179–5187. [Online]. Available: </w:t>
       </w:r>
-      <w:hyperlink r:id="rId17" w:history="1">
+      <w:hyperlink r:id="rId18" w:history="1">
         <w:r>
           <w:rPr>
             <w:rStyle w:val="Hyperlink"/>
@@ -7429,7 +7704,7 @@
         </w:rPr>
         <w:t xml:space="preserve">2006. [Online]. Available: </w:t>
       </w:r>
-      <w:hyperlink r:id="rId18" w:history="1">
+      <w:hyperlink r:id="rId19" w:history="1">
         <w:r>
           <w:rPr>
             <w:rStyle w:val="Hyperlink"/>
@@ -7460,7 +7735,7 @@
         </w:rPr>
         <w:t xml:space="preserve">R. Salakhutdinov, A. Mnih, and G. Hinton, “Restricted boltzmann machines for collaborative filtering,” in Proc. of the 24th Int. Conf. on Machine Learning, ser. ICML ’07. New York, NY, USA: Association for Computing Machinery, 2007, p. 791–798. [Online]. Available: </w:t>
       </w:r>
-      <w:hyperlink r:id="rId19" w:history="1">
+      <w:hyperlink r:id="rId20" w:history="1">
         <w:r>
           <w:rPr>
             <w:rStyle w:val="Hyperlink"/>
@@ -7485,7 +7760,7 @@
         </w:rPr>
         <w:t xml:space="preserve">R. Salakhutdinov and G. Hinton, “Deep boltzmann machines,” in Proc. of the 12th Int. Conf. on Artificial Intelligence and Statistics, ser. Proc. of Machine Learning Research, D. van Dyk and M. Welling, Eds., vol. 5. Hilton Clearwater Beach Resort, Clearwater Beach, Florida USA: PMLR, 16–18 Apr 2009, pp. 448–455. [Online]. Available: </w:t>
       </w:r>
-      <w:hyperlink r:id="rId20" w:history="1">
+      <w:hyperlink r:id="rId21" w:history="1">
         <w:r>
           <w:rPr>
             <w:rStyle w:val="Hyperlink"/>
@@ -7643,7 +7918,7 @@
         </w:rPr>
         <w:t xml:space="preserve">W. Liu, Z. Wang, X. Liu, N. Zeng, Y. Liu, and F. E. Alsaadi, “A survey of deep neural network architectures and their applications,” Neurocomputing, vol. 234, pp. 11–26, 2017. [Online]. Available: </w:t>
       </w:r>
-      <w:hyperlink r:id="rId21" w:history="1">
+      <w:hyperlink r:id="rId22" w:history="1">
         <w:r>
           <w:rPr>
             <w:rStyle w:val="Hyperlink"/>
@@ -7667,7 +7942,7 @@
         </w:rPr>
         <w:t xml:space="preserve">S. Pouyanfar, S. Sadiq, Y. Yan, H. Tian, Y. Tao, M. P. Reyes, M.-L. Shyu, S.-C. Chen, and S. S. Iyengar, “A survey on deep learning: Algorithms, techniques, and applications,” ACM Computing Surveys, vol. 51, no. 5, Sep. 2018. [Online]. Available: </w:t>
       </w:r>
-      <w:hyperlink r:id="rId22" w:history="1">
+      <w:hyperlink r:id="rId23" w:history="1">
         <w:r>
           <w:rPr>
             <w:rStyle w:val="Hyperlink"/>
@@ -7691,7 +7966,7 @@
         </w:rPr>
         <w:t xml:space="preserve">S. Dong, P. Wang, and K. Abbas, “A survey on deep learning and its applications,” Computer Science Review, vol. 40, p. 100379, 2021. [Online]. Available: </w:t>
       </w:r>
-      <w:hyperlink r:id="rId23" w:history="1">
+      <w:hyperlink r:id="rId24" w:history="1">
         <w:r>
           <w:rPr>
             <w:rStyle w:val="Hyperlink"/>
@@ -7731,7 +8006,7 @@
         </w:rPr>
         <w:t xml:space="preserve">2012: Posters. Mumbai, India: The COLING 2012 Organizing Committee, Dec. 2012, pp. 1071–1080. [Online]. Available: </w:t>
       </w:r>
-      <w:hyperlink r:id="rId24" w:history="1">
+      <w:hyperlink r:id="rId25" w:history="1">
         <w:r>
           <w:rPr>
             <w:rStyle w:val="Hyperlink"/>
@@ -7754,9 +8029,15 @@
         <w:rPr>
           <w:lang w:val="en-VN"/>
         </w:rPr>
-        <w:t xml:space="preserve">L. Dong, F. Wei, K. Xu, S. Liu, and M. Zhou, “Adaptive multi-compositionality for recursive neural network models,” IEEE/ACM Trans. Audio, Speech and Lang. Proc., vol. 24, no. 3, p. 422–431, Mar. 2016. [Online]. Available: </w:t>
-      </w:r>
-      <w:hyperlink r:id="rId25" w:history="1">
+        <w:t xml:space="preserve">L. Dong, F. Wei, K. Xu, S. Liu, and M. Zhou, “Adaptive multi-compositionality for recursive neural network models,” IEEE/ACM Trans. Audio, Speech and Lang. Proc., vol. 24, no. 3, p. 422–431, Mar. </w:t>
+      </w:r>
+      <w:r>
+        <w:rPr>
+          <w:lang w:val="en-VN"/>
+        </w:rPr>
+        <w:t xml:space="preserve">2016. [Online]. Available: </w:t>
+      </w:r>
+      <w:hyperlink r:id="rId26" w:history="1">
         <w:r>
           <w:rPr>
             <w:rStyle w:val="Hyperlink"/>
@@ -7803,7 +8084,7 @@
         </w:rPr>
         <w:t xml:space="preserve">A. L. Maas, P. Qi, Z. Xie, A. Y. Hannun, C. T. Lengerich, D. Jurafsky, and A. Y. Ng, “Building dnn acoustic models for large vocabulary speech recognition,” Comput. Speech Lang., vol. 41, no. C, p. 195–213, Jan. 2017. [Online]. Available: </w:t>
       </w:r>
-      <w:hyperlink r:id="rId26" w:history="1">
+      <w:hyperlink r:id="rId27" w:history="1">
         <w:r>
           <w:rPr>
             <w:rStyle w:val="Hyperlink"/>
@@ -7826,7 +8107,6 @@
         <w:rPr>
           <w:lang w:val="en-VN"/>
         </w:rPr>
-        <w:lastRenderedPageBreak/>
         <w:t>K. Sirinukunwattana, S. E. A. Raza, Y.-W. Tsang, D. R. J. Snead, I. A. Cree, and N. M. Rajpoot, “Locality sensitive deep learning for detection and classification of nuclei in routine colon cancer histology images,” IEEE Trans. on Medical Imaging, vol. 35, no. 5, pp. 1196–1206, 2016.</w:t>
       </w:r>
       <w:bookmarkEnd w:id="35"/>
@@ -7874,7 +8154,7 @@
         </w:rPr>
         <w:t xml:space="preserve">K. Simonyan and A. Zisserman, “Very deep convolutional networks for large-scale image recognition,” in 3rd International Conference on Learning Representations, ICLR 2015, San Diego, CA, USA, May 7-9, 2015, Conference Track Proceedings, Y. Bengio and Y. LeCun, Eds., 2015. [Online]. Available: </w:t>
       </w:r>
-      <w:hyperlink r:id="rId27" w:history="1">
+      <w:hyperlink r:id="rId28" w:history="1">
         <w:r>
           <w:rPr>
             <w:rStyle w:val="Hyperlink"/>
@@ -7911,7 +8191,7 @@
         </w:rPr>
         <w:t xml:space="preserve">P. Xu, M. Ye, X. Li, Q. Liu, Y. Yang, and J. Ding, “Dynamic background learning through deep auto-encoder networks,” in Proc. of the 22nd ACM Int. Conf. on Multimedia, ser. MM ’14. New York, NY, USA: Association for Computing Machinery, 2014, p. 107–116. [Online]. Available: </w:t>
       </w:r>
-      <w:hyperlink r:id="rId28" w:history="1">
+      <w:hyperlink r:id="rId29" w:history="1">
         <w:r>
           <w:rPr>
             <w:rStyle w:val="Hyperlink"/>
@@ -7935,7 +8215,7 @@
         </w:rPr>
         <w:t xml:space="preserve">J. Gu, Z. Wang, J. Kuen, L. Ma, A. Shahroudy, B. Shuai, T. Liu, X. Wang, G. Wang, J. Cai, and T. Chen, “Recent advances in convolutional neural networks,” Pattern Recognition, vol. 77, pp. 354–377, 2018. [Online]. Available: </w:t>
       </w:r>
-      <w:hyperlink r:id="rId29" w:history="1">
+      <w:hyperlink r:id="rId30" w:history="1">
         <w:r>
           <w:rPr>
             <w:rStyle w:val="Hyperlink"/>
@@ -7959,7 +8239,7 @@
         </w:rPr>
         <w:t xml:space="preserve">T. Bouwmans, S. Javed, M. Sultana, and S. K. Jung, “Deep neural network concepts for background subtraction:a systematic review and comparative evaluation,” Neural Networks, vol. 117, pp. 8–66, 2019. [Online]. Available: </w:t>
       </w:r>
-      <w:hyperlink r:id="rId30" w:history="1">
+      <w:hyperlink r:id="rId31" w:history="1">
         <w:r>
           <w:rPr>
             <w:rStyle w:val="Hyperlink"/>
@@ -7982,7 +8262,7 @@
         </w:rPr>
         <w:t xml:space="preserve">P. Dixit and S. Silakari, “Deep learning algorithms for cybersecurity applications: A technological and status review,” Computer Science Review, vol. 39, p. 100317, 2021. [Online]. Available: </w:t>
       </w:r>
-      <w:hyperlink r:id="rId31" w:history="1">
+      <w:hyperlink r:id="rId32" w:history="1">
         <w:r>
           <w:rPr>
             <w:rStyle w:val="Hyperlink"/>
@@ -8005,7 +8285,7 @@
         </w:rPr>
         <w:t xml:space="preserve">L. Zhang, M. Wang, M. Liu, and D. Zhang, “A survey on deep learning for neuroimaging-based brain disorder analysis,” Frontiers in Neuroscience, vol. 14, p. 779, 2020. [Online]. Available: </w:t>
       </w:r>
-      <w:hyperlink r:id="rId32" w:history="1">
+      <w:hyperlink r:id="rId33" w:history="1">
         <w:r>
           <w:rPr>
             <w:rStyle w:val="Hyperlink"/>
@@ -8057,7 +8337,7 @@
         </w:rPr>
         <w:t xml:space="preserve">S. Grigorescu, B. Trasnea, T. Cocias, and G. Macesanu, “A survey of deep learning techniques for autonomous driving,” Journal of Field Robotics, vol. 37, no. 3, pp. 362–386, 2020. [Online]. Available: </w:t>
       </w:r>
-      <w:hyperlink r:id="rId33" w:history="1">
+      <w:hyperlink r:id="rId34" w:history="1">
         <w:r>
           <w:rPr>
             <w:rStyle w:val="Hyperlink"/>
@@ -8095,6 +8375,7 @@
         <w:rPr>
           <w:lang w:val="en-VN"/>
         </w:rPr>
+        <w:lastRenderedPageBreak/>
         <w:t>A. Creswell and A. A. Bharath, “Denoising adversarial autoencoders,” IEEE Trans. on Neural Networks and Learning Systems, vol. 30, no. 4, pp. 968–984, 2019.</w:t>
       </w:r>
     </w:p>
@@ -8111,7 +8392,7 @@
         </w:rPr>
         <w:t xml:space="preserve">N. Natarajan, I. S. Dhillon, P. K. Ravikumar, and A. Tewari, “Learning with noisy labels,” in Advances in Neural Information Processing Systems, C. J. C. Burges, L. Bottou, M. Welling, Z. Ghahramani, and K. Q. Weinberger, Eds., vol. 26. Curran Associates, Inc., 2013. [Online]. Available: </w:t>
       </w:r>
-      <w:hyperlink r:id="rId34" w:history="1">
+      <w:hyperlink r:id="rId35" w:history="1">
         <w:r>
           <w:rPr>
             <w:rStyle w:val="Hyperlink"/>
@@ -11674,6 +11955,7 @@
   <w:style w:type="character" w:default="1" w:styleId="DefaultParagraphFont">
     <w:name w:val="Default Paragraph Font"/>
     <w:uiPriority w:val="1"/>
+    <w:semiHidden/>
     <w:unhideWhenUsed/>
   </w:style>
   <w:style w:type="table" w:default="1" w:styleId="TableNormal">

</xml_diff>